<commit_message>
Updated documents and add all products to archive.
</commit_message>
<xml_diff>
--- a/doc/the_p4_compiler.docx
+++ b/doc/the_p4_compiler.docx
@@ -166,7 +166,7 @@
       <w:r>
         <w:fldChar w:fldCharType="separate"/>
       </w:r>
-      <w:hyperlink w:anchor="_Toc438294072" w:history="1">
+      <w:hyperlink w:anchor="_Toc438300605" w:history="1">
         <w:r>
           <w:rPr>
             <w:rStyle w:val="Hyperlink"/>
@@ -188,6 +188,8 @@
           </w:rPr>
           <w:t>Overview of Pascal-P4</w:t>
         </w:r>
+        <w:bookmarkStart w:id="0" w:name="_GoBack"/>
+        <w:bookmarkEnd w:id="0"/>
         <w:r>
           <w:rPr>
             <w:noProof/>
@@ -207,7 +209,7 @@
             <w:noProof/>
             <w:webHidden/>
           </w:rPr>
-          <w:instrText xml:space="preserve"> PAGEREF _Toc438294072 \h </w:instrText>
+          <w:instrText xml:space="preserve"> PAGEREF _Toc438300605 \h </w:instrText>
         </w:r>
         <w:r>
           <w:rPr>
@@ -250,7 +252,7 @@
           <w:noProof/>
         </w:rPr>
       </w:pPr>
-      <w:hyperlink w:anchor="_Toc438294073" w:history="1">
+      <w:hyperlink w:anchor="_Toc438300606" w:history="1">
         <w:r>
           <w:rPr>
             <w:rStyle w:val="Hyperlink"/>
@@ -291,7 +293,7 @@
             <w:noProof/>
             <w:webHidden/>
           </w:rPr>
-          <w:instrText xml:space="preserve"> PAGEREF _Toc438294073 \h </w:instrText>
+          <w:instrText xml:space="preserve"> PAGEREF _Toc438300606 \h </w:instrText>
         </w:r>
         <w:r>
           <w:rPr>
@@ -334,7 +336,7 @@
           <w:noProof/>
         </w:rPr>
       </w:pPr>
-      <w:hyperlink w:anchor="_Toc438294074" w:history="1">
+      <w:hyperlink w:anchor="_Toc438300607" w:history="1">
         <w:r>
           <w:rPr>
             <w:rStyle w:val="Hyperlink"/>
@@ -375,7 +377,7 @@
             <w:noProof/>
             <w:webHidden/>
           </w:rPr>
-          <w:instrText xml:space="preserve"> PAGEREF _Toc438294074 \h </w:instrText>
+          <w:instrText xml:space="preserve"> PAGEREF _Toc438300607 \h </w:instrText>
         </w:r>
         <w:r>
           <w:rPr>
@@ -418,7 +420,7 @@
           <w:noProof/>
         </w:rPr>
       </w:pPr>
-      <w:hyperlink w:anchor="_Toc438294075" w:history="1">
+      <w:hyperlink w:anchor="_Toc438300608" w:history="1">
         <w:r>
           <w:rPr>
             <w:rStyle w:val="Hyperlink"/>
@@ -459,7 +461,7 @@
             <w:noProof/>
             <w:webHidden/>
           </w:rPr>
-          <w:instrText xml:space="preserve"> PAGEREF _Toc438294075 \h </w:instrText>
+          <w:instrText xml:space="preserve"> PAGEREF _Toc438300608 \h </w:instrText>
         </w:r>
         <w:r>
           <w:rPr>
@@ -502,7 +504,7 @@
           <w:noProof/>
         </w:rPr>
       </w:pPr>
-      <w:hyperlink w:anchor="_Toc438294076" w:history="1">
+      <w:hyperlink w:anchor="_Toc438300609" w:history="1">
         <w:r>
           <w:rPr>
             <w:rStyle w:val="Hyperlink"/>
@@ -543,7 +545,7 @@
             <w:noProof/>
             <w:webHidden/>
           </w:rPr>
-          <w:instrText xml:space="preserve"> PAGEREF _Toc438294076 \h </w:instrText>
+          <w:instrText xml:space="preserve"> PAGEREF _Toc438300609 \h </w:instrText>
         </w:r>
         <w:r>
           <w:rPr>
@@ -586,7 +588,7 @@
           <w:noProof/>
         </w:rPr>
       </w:pPr>
-      <w:hyperlink w:anchor="_Toc438294077" w:history="1">
+      <w:hyperlink w:anchor="_Toc438300610" w:history="1">
         <w:r>
           <w:rPr>
             <w:rStyle w:val="Hyperlink"/>
@@ -627,7 +629,7 @@
             <w:noProof/>
             <w:webHidden/>
           </w:rPr>
-          <w:instrText xml:space="preserve"> PAGEREF _Toc438294077 \h </w:instrText>
+          <w:instrText xml:space="preserve"> PAGEREF _Toc438300610 \h </w:instrText>
         </w:r>
         <w:r>
           <w:rPr>
@@ -670,7 +672,7 @@
           <w:noProof/>
         </w:rPr>
       </w:pPr>
-      <w:hyperlink w:anchor="_Toc438294078" w:history="1">
+      <w:hyperlink w:anchor="_Toc438300611" w:history="1">
         <w:r>
           <w:rPr>
             <w:rStyle w:val="Hyperlink"/>
@@ -711,7 +713,7 @@
             <w:noProof/>
             <w:webHidden/>
           </w:rPr>
-          <w:instrText xml:space="preserve"> PAGEREF _Toc438294078 \h </w:instrText>
+          <w:instrText xml:space="preserve"> PAGEREF _Toc438300611 \h </w:instrText>
         </w:r>
         <w:r>
           <w:rPr>
@@ -754,7 +756,7 @@
           <w:noProof/>
         </w:rPr>
       </w:pPr>
-      <w:hyperlink w:anchor="_Toc438294079" w:history="1">
+      <w:hyperlink w:anchor="_Toc438300612" w:history="1">
         <w:r>
           <w:rPr>
             <w:rStyle w:val="Hyperlink"/>
@@ -795,7 +797,7 @@
             <w:noProof/>
             <w:webHidden/>
           </w:rPr>
-          <w:instrText xml:space="preserve"> PAGEREF _Toc438294079 \h </w:instrText>
+          <w:instrText xml:space="preserve"> PAGEREF _Toc438300612 \h </w:instrText>
         </w:r>
         <w:r>
           <w:rPr>
@@ -838,7 +840,7 @@
           <w:noProof/>
         </w:rPr>
       </w:pPr>
-      <w:hyperlink w:anchor="_Toc438294080" w:history="1">
+      <w:hyperlink w:anchor="_Toc438300613" w:history="1">
         <w:r>
           <w:rPr>
             <w:rStyle w:val="Hyperlink"/>
@@ -879,7 +881,7 @@
             <w:noProof/>
             <w:webHidden/>
           </w:rPr>
-          <w:instrText xml:space="preserve"> PAGEREF _Toc438294080 \h </w:instrText>
+          <w:instrText xml:space="preserve"> PAGEREF _Toc438300613 \h </w:instrText>
         </w:r>
         <w:r>
           <w:rPr>
@@ -922,7 +924,7 @@
           <w:noProof/>
         </w:rPr>
       </w:pPr>
-      <w:hyperlink w:anchor="_Toc438294081" w:history="1">
+      <w:hyperlink w:anchor="_Toc438300614" w:history="1">
         <w:r>
           <w:rPr>
             <w:rStyle w:val="Hyperlink"/>
@@ -963,7 +965,7 @@
             <w:noProof/>
             <w:webHidden/>
           </w:rPr>
-          <w:instrText xml:space="preserve"> PAGEREF _Toc438294081 \h </w:instrText>
+          <w:instrText xml:space="preserve"> PAGEREF _Toc438300614 \h </w:instrText>
         </w:r>
         <w:r>
           <w:rPr>
@@ -1006,7 +1008,7 @@
           <w:noProof/>
         </w:rPr>
       </w:pPr>
-      <w:hyperlink w:anchor="_Toc438294082" w:history="1">
+      <w:hyperlink w:anchor="_Toc438300615" w:history="1">
         <w:r>
           <w:rPr>
             <w:rStyle w:val="Hyperlink"/>
@@ -1047,7 +1049,7 @@
             <w:noProof/>
             <w:webHidden/>
           </w:rPr>
-          <w:instrText xml:space="preserve"> PAGEREF _Toc438294082 \h </w:instrText>
+          <w:instrText xml:space="preserve"> PAGEREF _Toc438300615 \h </w:instrText>
         </w:r>
         <w:r>
           <w:rPr>
@@ -1090,7 +1092,7 @@
           <w:noProof/>
         </w:rPr>
       </w:pPr>
-      <w:hyperlink w:anchor="_Toc438294083" w:history="1">
+      <w:hyperlink w:anchor="_Toc438300616" w:history="1">
         <w:r>
           <w:rPr>
             <w:rStyle w:val="Hyperlink"/>
@@ -1131,7 +1133,7 @@
             <w:noProof/>
             <w:webHidden/>
           </w:rPr>
-          <w:instrText xml:space="preserve"> PAGEREF _Toc438294083 \h </w:instrText>
+          <w:instrText xml:space="preserve"> PAGEREF _Toc438300616 \h </w:instrText>
         </w:r>
         <w:r>
           <w:rPr>
@@ -1174,7 +1176,7 @@
           <w:noProof/>
         </w:rPr>
       </w:pPr>
-      <w:hyperlink w:anchor="_Toc438294084" w:history="1">
+      <w:hyperlink w:anchor="_Toc438300617" w:history="1">
         <w:r>
           <w:rPr>
             <w:rStyle w:val="Hyperlink"/>
@@ -1215,7 +1217,7 @@
             <w:noProof/>
             <w:webHidden/>
           </w:rPr>
-          <w:instrText xml:space="preserve"> PAGEREF _Toc438294084 \h </w:instrText>
+          <w:instrText xml:space="preserve"> PAGEREF _Toc438300617 \h </w:instrText>
         </w:r>
         <w:r>
           <w:rPr>
@@ -1258,7 +1260,7 @@
           <w:noProof/>
         </w:rPr>
       </w:pPr>
-      <w:hyperlink w:anchor="_Toc438294085" w:history="1">
+      <w:hyperlink w:anchor="_Toc438300618" w:history="1">
         <w:r>
           <w:rPr>
             <w:rStyle w:val="Hyperlink"/>
@@ -1299,7 +1301,7 @@
             <w:noProof/>
             <w:webHidden/>
           </w:rPr>
-          <w:instrText xml:space="preserve"> PAGEREF _Toc438294085 \h </w:instrText>
+          <w:instrText xml:space="preserve"> PAGEREF _Toc438300618 \h </w:instrText>
         </w:r>
         <w:r>
           <w:rPr>
@@ -1342,7 +1344,7 @@
           <w:noProof/>
         </w:rPr>
       </w:pPr>
-      <w:hyperlink w:anchor="_Toc438294086" w:history="1">
+      <w:hyperlink w:anchor="_Toc438300619" w:history="1">
         <w:r>
           <w:rPr>
             <w:rStyle w:val="Hyperlink"/>
@@ -1383,7 +1385,7 @@
             <w:noProof/>
             <w:webHidden/>
           </w:rPr>
-          <w:instrText xml:space="preserve"> PAGEREF _Toc438294086 \h </w:instrText>
+          <w:instrText xml:space="preserve"> PAGEREF _Toc438300619 \h </w:instrText>
         </w:r>
         <w:r>
           <w:rPr>
@@ -1426,7 +1428,7 @@
           <w:noProof/>
         </w:rPr>
       </w:pPr>
-      <w:hyperlink w:anchor="_Toc438294087" w:history="1">
+      <w:hyperlink w:anchor="_Toc438300620" w:history="1">
         <w:r>
           <w:rPr>
             <w:rStyle w:val="Hyperlink"/>
@@ -1467,7 +1469,7 @@
             <w:noProof/>
             <w:webHidden/>
           </w:rPr>
-          <w:instrText xml:space="preserve"> PAGEREF _Toc438294087 \h </w:instrText>
+          <w:instrText xml:space="preserve"> PAGEREF _Toc438300620 \h </w:instrText>
         </w:r>
         <w:r>
           <w:rPr>
@@ -1506,7 +1508,7 @@
           <w:noProof/>
         </w:rPr>
       </w:pPr>
-      <w:hyperlink w:anchor="_Toc438294088" w:history="1">
+      <w:hyperlink w:anchor="_Toc438300621" w:history="1">
         <w:r>
           <w:rPr>
             <w:rStyle w:val="Hyperlink"/>
@@ -1547,7 +1549,7 @@
             <w:noProof/>
             <w:webHidden/>
           </w:rPr>
-          <w:instrText xml:space="preserve"> PAGEREF _Toc438294088 \h </w:instrText>
+          <w:instrText xml:space="preserve"> PAGEREF _Toc438300621 \h </w:instrText>
         </w:r>
         <w:r>
           <w:rPr>
@@ -1567,7 +1569,7 @@
             <w:noProof/>
             <w:webHidden/>
           </w:rPr>
-          <w:t>14</w:t>
+          <w:t>13</w:t>
         </w:r>
         <w:r>
           <w:rPr>
@@ -1586,7 +1588,7 @@
           <w:noProof/>
         </w:rPr>
       </w:pPr>
-      <w:hyperlink w:anchor="_Toc438294089" w:history="1">
+      <w:hyperlink w:anchor="_Toc438300622" w:history="1">
         <w:r>
           <w:rPr>
             <w:rStyle w:val="Hyperlink"/>
@@ -1628,7 +1630,7 @@
             <w:noProof/>
             <w:webHidden/>
           </w:rPr>
-          <w:instrText xml:space="preserve"> PAGEREF _Toc438294089 \h </w:instrText>
+          <w:instrText xml:space="preserve"> PAGEREF _Toc438300622 \h </w:instrText>
         </w:r>
         <w:r>
           <w:rPr>
@@ -1671,7 +1673,7 @@
           <w:noProof/>
         </w:rPr>
       </w:pPr>
-      <w:hyperlink w:anchor="_Toc438294090" w:history="1">
+      <w:hyperlink w:anchor="_Toc438300623" w:history="1">
         <w:r>
           <w:rPr>
             <w:rStyle w:val="Hyperlink"/>
@@ -1712,7 +1714,7 @@
             <w:noProof/>
             <w:webHidden/>
           </w:rPr>
-          <w:instrText xml:space="preserve"> PAGEREF _Toc438294090 \h </w:instrText>
+          <w:instrText xml:space="preserve"> PAGEREF _Toc438300623 \h </w:instrText>
         </w:r>
         <w:r>
           <w:rPr>
@@ -1755,7 +1757,7 @@
           <w:noProof/>
         </w:rPr>
       </w:pPr>
-      <w:hyperlink w:anchor="_Toc438294091" w:history="1">
+      <w:hyperlink w:anchor="_Toc438300624" w:history="1">
         <w:r>
           <w:rPr>
             <w:rStyle w:val="Hyperlink"/>
@@ -1775,7 +1777,7 @@
             <w:rStyle w:val="Hyperlink"/>
             <w:noProof/>
           </w:rPr>
-          <w:t>Directory: gpc</w:t>
+          <w:t>Directory: bin</w:t>
         </w:r>
         <w:r>
           <w:rPr>
@@ -1796,7 +1798,7 @@
             <w:noProof/>
             <w:webHidden/>
           </w:rPr>
-          <w:instrText xml:space="preserve"> PAGEREF _Toc438294091 \h </w:instrText>
+          <w:instrText xml:space="preserve"> PAGEREF _Toc438300624 \h </w:instrText>
         </w:r>
         <w:r>
           <w:rPr>
@@ -1816,7 +1818,7 @@
             <w:noProof/>
             <w:webHidden/>
           </w:rPr>
-          <w:t>17</w:t>
+          <w:t>15</w:t>
         </w:r>
         <w:r>
           <w:rPr>
@@ -1839,7 +1841,7 @@
           <w:noProof/>
         </w:rPr>
       </w:pPr>
-      <w:hyperlink w:anchor="_Toc438294092" w:history="1">
+      <w:hyperlink w:anchor="_Toc438300625" w:history="1">
         <w:r>
           <w:rPr>
             <w:rStyle w:val="Hyperlink"/>
@@ -1859,7 +1861,7 @@
             <w:rStyle w:val="Hyperlink"/>
             <w:noProof/>
           </w:rPr>
-          <w:t>Directory: gpc/linux_X86</w:t>
+          <w:t>Directory: c_support</w:t>
         </w:r>
         <w:r>
           <w:rPr>
@@ -1880,7 +1882,7 @@
             <w:noProof/>
             <w:webHidden/>
           </w:rPr>
-          <w:instrText xml:space="preserve"> PAGEREF _Toc438294092 \h </w:instrText>
+          <w:instrText xml:space="preserve"> PAGEREF _Toc438300625 \h </w:instrText>
         </w:r>
         <w:r>
           <w:rPr>
@@ -1900,7 +1902,7 @@
             <w:noProof/>
             <w:webHidden/>
           </w:rPr>
-          <w:t>18</w:t>
+          <w:t>17</w:t>
         </w:r>
         <w:r>
           <w:rPr>
@@ -1923,7 +1925,7 @@
           <w:noProof/>
         </w:rPr>
       </w:pPr>
-      <w:hyperlink w:anchor="_Toc438294093" w:history="1">
+      <w:hyperlink w:anchor="_Toc438300626" w:history="1">
         <w:r>
           <w:rPr>
             <w:rStyle w:val="Hyperlink"/>
@@ -1943,7 +1945,7 @@
             <w:rStyle w:val="Hyperlink"/>
             <w:noProof/>
           </w:rPr>
-          <w:t>Directory: mac_X86</w:t>
+          <w:t>Directory: doc</w:t>
         </w:r>
         <w:r>
           <w:rPr>
@@ -1964,7 +1966,7 @@
             <w:noProof/>
             <w:webHidden/>
           </w:rPr>
-          <w:instrText xml:space="preserve"> PAGEREF _Toc438294093 \h </w:instrText>
+          <w:instrText xml:space="preserve"> PAGEREF _Toc438300626 \h </w:instrText>
         </w:r>
         <w:r>
           <w:rPr>
@@ -1984,7 +1986,7 @@
             <w:noProof/>
             <w:webHidden/>
           </w:rPr>
-          <w:t>18</w:t>
+          <w:t>17</w:t>
         </w:r>
         <w:r>
           <w:rPr>
@@ -2007,7 +2009,7 @@
           <w:noProof/>
         </w:rPr>
       </w:pPr>
-      <w:hyperlink w:anchor="_Toc438294094" w:history="1">
+      <w:hyperlink w:anchor="_Toc438300627" w:history="1">
         <w:r>
           <w:rPr>
             <w:rStyle w:val="Hyperlink"/>
@@ -2027,7 +2029,7 @@
             <w:rStyle w:val="Hyperlink"/>
             <w:noProof/>
           </w:rPr>
-          <w:t>Directory: gpc/standard_tests</w:t>
+          <w:t>Directory: gpc</w:t>
         </w:r>
         <w:r>
           <w:rPr>
@@ -2048,7 +2050,7 @@
             <w:noProof/>
             <w:webHidden/>
           </w:rPr>
-          <w:instrText xml:space="preserve"> PAGEREF _Toc438294094 \h </w:instrText>
+          <w:instrText xml:space="preserve"> PAGEREF _Toc438300627 \h </w:instrText>
         </w:r>
         <w:r>
           <w:rPr>
@@ -2068,7 +2070,7 @@
             <w:noProof/>
             <w:webHidden/>
           </w:rPr>
-          <w:t>18</w:t>
+          <w:t>17</w:t>
         </w:r>
         <w:r>
           <w:rPr>
@@ -2091,7 +2093,7 @@
           <w:noProof/>
         </w:rPr>
       </w:pPr>
-      <w:hyperlink w:anchor="_Toc438294095" w:history="1">
+      <w:hyperlink w:anchor="_Toc438300628" w:history="1">
         <w:r>
           <w:rPr>
             <w:rStyle w:val="Hyperlink"/>
@@ -2111,7 +2113,7 @@
             <w:rStyle w:val="Hyperlink"/>
             <w:noProof/>
           </w:rPr>
-          <w:t>Directory: gpc/windows_X86</w:t>
+          <w:t>Directory: gpc/linux_X86</w:t>
         </w:r>
         <w:r>
           <w:rPr>
@@ -2132,7 +2134,7 @@
             <w:noProof/>
             <w:webHidden/>
           </w:rPr>
-          <w:instrText xml:space="preserve"> PAGEREF _Toc438294095 \h </w:instrText>
+          <w:instrText xml:space="preserve"> PAGEREF _Toc438300628 \h </w:instrText>
         </w:r>
         <w:r>
           <w:rPr>
@@ -2152,7 +2154,7 @@
             <w:noProof/>
             <w:webHidden/>
           </w:rPr>
-          <w:t>18</w:t>
+          <w:t>17</w:t>
         </w:r>
         <w:r>
           <w:rPr>
@@ -2175,7 +2177,7 @@
           <w:noProof/>
         </w:rPr>
       </w:pPr>
-      <w:hyperlink w:anchor="_Toc438294096" w:history="1">
+      <w:hyperlink w:anchor="_Toc438300629" w:history="1">
         <w:r>
           <w:rPr>
             <w:rStyle w:val="Hyperlink"/>
@@ -2195,7 +2197,7 @@
             <w:rStyle w:val="Hyperlink"/>
             <w:noProof/>
           </w:rPr>
-          <w:t>Directory: ip_pascal</w:t>
+          <w:t>Directory: gpc/standard_tests</w:t>
         </w:r>
         <w:r>
           <w:rPr>
@@ -2216,7 +2218,7 @@
             <w:noProof/>
             <w:webHidden/>
           </w:rPr>
-          <w:instrText xml:space="preserve"> PAGEREF _Toc438294096 \h </w:instrText>
+          <w:instrText xml:space="preserve"> PAGEREF _Toc438300629 \h </w:instrText>
         </w:r>
         <w:r>
           <w:rPr>
@@ -2236,7 +2238,7 @@
             <w:noProof/>
             <w:webHidden/>
           </w:rPr>
-          <w:t>18</w:t>
+          <w:t>17</w:t>
         </w:r>
         <w:r>
           <w:rPr>
@@ -2259,7 +2261,7 @@
           <w:noProof/>
         </w:rPr>
       </w:pPr>
-      <w:hyperlink w:anchor="_Toc438294097" w:history="1">
+      <w:hyperlink w:anchor="_Toc438300630" w:history="1">
         <w:r>
           <w:rPr>
             <w:rStyle w:val="Hyperlink"/>
@@ -2279,7 +2281,7 @@
             <w:rStyle w:val="Hyperlink"/>
             <w:noProof/>
           </w:rPr>
-          <w:t>Directory: ip_pascal/standard_tests</w:t>
+          <w:t>Directory: gpc/windows_X86</w:t>
         </w:r>
         <w:r>
           <w:rPr>
@@ -2300,7 +2302,7 @@
             <w:noProof/>
             <w:webHidden/>
           </w:rPr>
-          <w:instrText xml:space="preserve"> PAGEREF _Toc438294097 \h </w:instrText>
+          <w:instrText xml:space="preserve"> PAGEREF _Toc438300630 \h </w:instrText>
         </w:r>
         <w:r>
           <w:rPr>
@@ -2343,7 +2345,7 @@
           <w:noProof/>
         </w:rPr>
       </w:pPr>
-      <w:hyperlink w:anchor="_Toc438294098" w:history="1">
+      <w:hyperlink w:anchor="_Toc438300631" w:history="1">
         <w:r>
           <w:rPr>
             <w:rStyle w:val="Hyperlink"/>
@@ -2363,7 +2365,7 @@
             <w:rStyle w:val="Hyperlink"/>
             <w:noProof/>
           </w:rPr>
-          <w:t>Directory: ip_pascal/windows_X86</w:t>
+          <w:t>Directory: ip_pascal</w:t>
         </w:r>
         <w:r>
           <w:rPr>
@@ -2384,7 +2386,7 @@
             <w:noProof/>
             <w:webHidden/>
           </w:rPr>
-          <w:instrText xml:space="preserve"> PAGEREF _Toc438294098 \h </w:instrText>
+          <w:instrText xml:space="preserve"> PAGEREF _Toc438300631 \h </w:instrText>
         </w:r>
         <w:r>
           <w:rPr>
@@ -2427,7 +2429,7 @@
           <w:noProof/>
         </w:rPr>
       </w:pPr>
-      <w:hyperlink w:anchor="_Toc438294099" w:history="1">
+      <w:hyperlink w:anchor="_Toc438300632" w:history="1">
         <w:r>
           <w:rPr>
             <w:rStyle w:val="Hyperlink"/>
@@ -2447,7 +2449,7 @@
             <w:rStyle w:val="Hyperlink"/>
             <w:noProof/>
           </w:rPr>
-          <w:t>Subdirectory: sample_programs</w:t>
+          <w:t>Directory: ip_pascal/standard_tests</w:t>
         </w:r>
         <w:r>
           <w:rPr>
@@ -2468,7 +2470,7 @@
             <w:noProof/>
             <w:webHidden/>
           </w:rPr>
-          <w:instrText xml:space="preserve"> PAGEREF _Toc438294099 \h </w:instrText>
+          <w:instrText xml:space="preserve"> PAGEREF _Toc438300632 \h </w:instrText>
         </w:r>
         <w:r>
           <w:rPr>
@@ -2511,7 +2513,7 @@
           <w:noProof/>
         </w:rPr>
       </w:pPr>
-      <w:hyperlink w:anchor="_Toc438294100" w:history="1">
+      <w:hyperlink w:anchor="_Toc438300633" w:history="1">
         <w:r>
           <w:rPr>
             <w:rStyle w:val="Hyperlink"/>
@@ -2531,6 +2533,258 @@
             <w:rStyle w:val="Hyperlink"/>
             <w:noProof/>
           </w:rPr>
+          <w:t>Directory: ip_pascal/windows_X86</w:t>
+        </w:r>
+        <w:r>
+          <w:rPr>
+            <w:noProof/>
+            <w:webHidden/>
+          </w:rPr>
+          <w:tab/>
+        </w:r>
+        <w:r>
+          <w:rPr>
+            <w:noProof/>
+            <w:webHidden/>
+          </w:rPr>
+          <w:fldChar w:fldCharType="begin"/>
+        </w:r>
+        <w:r>
+          <w:rPr>
+            <w:noProof/>
+            <w:webHidden/>
+          </w:rPr>
+          <w:instrText xml:space="preserve"> PAGEREF _Toc438300633 \h </w:instrText>
+        </w:r>
+        <w:r>
+          <w:rPr>
+            <w:noProof/>
+            <w:webHidden/>
+          </w:rPr>
+        </w:r>
+        <w:r>
+          <w:rPr>
+            <w:noProof/>
+            <w:webHidden/>
+          </w:rPr>
+          <w:fldChar w:fldCharType="separate"/>
+        </w:r>
+        <w:r>
+          <w:rPr>
+            <w:noProof/>
+            <w:webHidden/>
+          </w:rPr>
+          <w:t>18</w:t>
+        </w:r>
+        <w:r>
+          <w:rPr>
+            <w:noProof/>
+            <w:webHidden/>
+          </w:rPr>
+          <w:fldChar w:fldCharType="end"/>
+        </w:r>
+      </w:hyperlink>
+    </w:p>
+    <w:p>
+      <w:pPr>
+        <w:pStyle w:val="TOC2"/>
+        <w:tabs>
+          <w:tab w:val="left" w:pos="879"/>
+          <w:tab w:val="right" w:leader="dot" w:pos="9208"/>
+        </w:tabs>
+        <w:rPr>
+          <w:rFonts w:asciiTheme="minorHAnsi" w:eastAsiaTheme="minorEastAsia" w:hAnsiTheme="minorHAnsi"/>
+          <w:noProof/>
+        </w:rPr>
+      </w:pPr>
+      <w:hyperlink w:anchor="_Toc438300634" w:history="1">
+        <w:r>
+          <w:rPr>
+            <w:rStyle w:val="Hyperlink"/>
+            <w:noProof/>
+          </w:rPr>
+          <w:t>4.11</w:t>
+        </w:r>
+        <w:r>
+          <w:rPr>
+            <w:rFonts w:asciiTheme="minorHAnsi" w:eastAsiaTheme="minorEastAsia" w:hAnsiTheme="minorHAnsi"/>
+            <w:noProof/>
+          </w:rPr>
+          <w:tab/>
+        </w:r>
+        <w:r>
+          <w:rPr>
+            <w:rStyle w:val="Hyperlink"/>
+            <w:noProof/>
+          </w:rPr>
+          <w:t>Subdirectory: sample_programs</w:t>
+        </w:r>
+        <w:r>
+          <w:rPr>
+            <w:noProof/>
+            <w:webHidden/>
+          </w:rPr>
+          <w:tab/>
+        </w:r>
+        <w:r>
+          <w:rPr>
+            <w:noProof/>
+            <w:webHidden/>
+          </w:rPr>
+          <w:fldChar w:fldCharType="begin"/>
+        </w:r>
+        <w:r>
+          <w:rPr>
+            <w:noProof/>
+            <w:webHidden/>
+          </w:rPr>
+          <w:instrText xml:space="preserve"> PAGEREF _Toc438300634 \h </w:instrText>
+        </w:r>
+        <w:r>
+          <w:rPr>
+            <w:noProof/>
+            <w:webHidden/>
+          </w:rPr>
+        </w:r>
+        <w:r>
+          <w:rPr>
+            <w:noProof/>
+            <w:webHidden/>
+          </w:rPr>
+          <w:fldChar w:fldCharType="separate"/>
+        </w:r>
+        <w:r>
+          <w:rPr>
+            <w:noProof/>
+            <w:webHidden/>
+          </w:rPr>
+          <w:t>18</w:t>
+        </w:r>
+        <w:r>
+          <w:rPr>
+            <w:noProof/>
+            <w:webHidden/>
+          </w:rPr>
+          <w:fldChar w:fldCharType="end"/>
+        </w:r>
+      </w:hyperlink>
+    </w:p>
+    <w:p>
+      <w:pPr>
+        <w:pStyle w:val="TOC2"/>
+        <w:tabs>
+          <w:tab w:val="left" w:pos="879"/>
+          <w:tab w:val="right" w:leader="dot" w:pos="9208"/>
+        </w:tabs>
+        <w:rPr>
+          <w:rFonts w:asciiTheme="minorHAnsi" w:eastAsiaTheme="minorEastAsia" w:hAnsiTheme="minorHAnsi"/>
+          <w:noProof/>
+        </w:rPr>
+      </w:pPr>
+      <w:hyperlink w:anchor="_Toc438300635" w:history="1">
+        <w:r>
+          <w:rPr>
+            <w:rStyle w:val="Hyperlink"/>
+            <w:noProof/>
+          </w:rPr>
+          <w:t>4.12</w:t>
+        </w:r>
+        <w:r>
+          <w:rPr>
+            <w:rFonts w:asciiTheme="minorHAnsi" w:eastAsiaTheme="minorEastAsia" w:hAnsiTheme="minorHAnsi"/>
+            <w:noProof/>
+          </w:rPr>
+          <w:tab/>
+        </w:r>
+        <w:r>
+          <w:rPr>
+            <w:rStyle w:val="Hyperlink"/>
+            <w:noProof/>
+          </w:rPr>
+          <w:t>Directory: source</w:t>
+        </w:r>
+        <w:r>
+          <w:rPr>
+            <w:noProof/>
+            <w:webHidden/>
+          </w:rPr>
+          <w:tab/>
+        </w:r>
+        <w:r>
+          <w:rPr>
+            <w:noProof/>
+            <w:webHidden/>
+          </w:rPr>
+          <w:fldChar w:fldCharType="begin"/>
+        </w:r>
+        <w:r>
+          <w:rPr>
+            <w:noProof/>
+            <w:webHidden/>
+          </w:rPr>
+          <w:instrText xml:space="preserve"> PAGEREF _Toc438300635 \h </w:instrText>
+        </w:r>
+        <w:r>
+          <w:rPr>
+            <w:noProof/>
+            <w:webHidden/>
+          </w:rPr>
+        </w:r>
+        <w:r>
+          <w:rPr>
+            <w:noProof/>
+            <w:webHidden/>
+          </w:rPr>
+          <w:fldChar w:fldCharType="separate"/>
+        </w:r>
+        <w:r>
+          <w:rPr>
+            <w:noProof/>
+            <w:webHidden/>
+          </w:rPr>
+          <w:t>18</w:t>
+        </w:r>
+        <w:r>
+          <w:rPr>
+            <w:noProof/>
+            <w:webHidden/>
+          </w:rPr>
+          <w:fldChar w:fldCharType="end"/>
+        </w:r>
+      </w:hyperlink>
+    </w:p>
+    <w:p>
+      <w:pPr>
+        <w:pStyle w:val="TOC2"/>
+        <w:tabs>
+          <w:tab w:val="left" w:pos="879"/>
+          <w:tab w:val="right" w:leader="dot" w:pos="9208"/>
+        </w:tabs>
+        <w:rPr>
+          <w:rFonts w:asciiTheme="minorHAnsi" w:eastAsiaTheme="minorEastAsia" w:hAnsiTheme="minorHAnsi"/>
+          <w:noProof/>
+        </w:rPr>
+      </w:pPr>
+      <w:hyperlink w:anchor="_Toc438300636" w:history="1">
+        <w:r>
+          <w:rPr>
+            <w:rStyle w:val="Hyperlink"/>
+            <w:noProof/>
+          </w:rPr>
+          <w:t>4.13</w:t>
+        </w:r>
+        <w:r>
+          <w:rPr>
+            <w:rFonts w:asciiTheme="minorHAnsi" w:eastAsiaTheme="minorEastAsia" w:hAnsiTheme="minorHAnsi"/>
+            <w:noProof/>
+          </w:rPr>
+          <w:tab/>
+        </w:r>
+        <w:r>
+          <w:rPr>
+            <w:rStyle w:val="Hyperlink"/>
+            <w:noProof/>
+          </w:rPr>
           <w:t>Directory: standard_tests</w:t>
         </w:r>
         <w:r>
@@ -2552,7 +2806,7 @@
             <w:noProof/>
             <w:webHidden/>
           </w:rPr>
-          <w:instrText xml:space="preserve"> PAGEREF _Toc438294100 \h </w:instrText>
+          <w:instrText xml:space="preserve"> PAGEREF _Toc438300636 \h </w:instrText>
         </w:r>
         <w:r>
           <w:rPr>
@@ -2611,12 +2865,12 @@
       <w:pPr>
         <w:pStyle w:val="Heading1"/>
       </w:pPr>
-      <w:bookmarkStart w:id="0" w:name="_Toc320481114"/>
-      <w:bookmarkStart w:id="1" w:name="_Ref371924699"/>
-      <w:bookmarkStart w:id="2" w:name="_Ref371924702"/>
-      <w:bookmarkStart w:id="3" w:name="_Ref371924703"/>
-      <w:bookmarkStart w:id="4" w:name="_Ref371924773"/>
-      <w:bookmarkStart w:id="5" w:name="_Toc438294072"/>
+      <w:bookmarkStart w:id="1" w:name="_Toc320481114"/>
+      <w:bookmarkStart w:id="2" w:name="_Ref371924699"/>
+      <w:bookmarkStart w:id="3" w:name="_Ref371924702"/>
+      <w:bookmarkStart w:id="4" w:name="_Ref371924703"/>
+      <w:bookmarkStart w:id="5" w:name="_Ref371924773"/>
+      <w:bookmarkStart w:id="6" w:name="_Toc438300605"/>
       <w:r>
         <w:lastRenderedPageBreak/>
         <w:t>Overview of Pascal-P</w:t>
@@ -2624,7 +2878,7 @@
       <w:r>
         <w:t>4</w:t>
       </w:r>
-      <w:bookmarkEnd w:id="5"/>
+      <w:bookmarkEnd w:id="6"/>
     </w:p>
     <w:p>
       <w:r>
@@ -2686,16 +2940,16 @@
       <w:pPr>
         <w:pStyle w:val="Heading2"/>
       </w:pPr>
-      <w:bookmarkStart w:id="6" w:name="_Toc438294073"/>
+      <w:bookmarkStart w:id="7" w:name="_Toc438300606"/>
       <w:r>
         <w:t>Introduction</w:t>
       </w:r>
-      <w:bookmarkEnd w:id="0"/>
       <w:bookmarkEnd w:id="1"/>
       <w:bookmarkEnd w:id="2"/>
       <w:bookmarkEnd w:id="3"/>
       <w:bookmarkEnd w:id="4"/>
-      <w:bookmarkEnd w:id="6"/>
+      <w:bookmarkEnd w:id="5"/>
+      <w:bookmarkEnd w:id="7"/>
     </w:p>
     <w:p>
       <w:r>
@@ -2895,13 +3149,13 @@
       <w:pPr>
         <w:pStyle w:val="Heading2"/>
       </w:pPr>
-      <w:bookmarkStart w:id="7" w:name="_Toc320481115"/>
-      <w:bookmarkStart w:id="8" w:name="_Toc438294074"/>
+      <w:bookmarkStart w:id="8" w:name="_Toc320481115"/>
+      <w:bookmarkStart w:id="9" w:name="_Toc438300607"/>
       <w:r>
         <w:t>Differences between Pascal-P4 and full Pascal</w:t>
       </w:r>
-      <w:bookmarkEnd w:id="7"/>
       <w:bookmarkEnd w:id="8"/>
+      <w:bookmarkEnd w:id="9"/>
     </w:p>
     <w:p>
       <w:r>
@@ -3586,11 +3840,11 @@
       <w:pPr>
         <w:pStyle w:val="Heading2"/>
       </w:pPr>
-      <w:bookmarkStart w:id="9" w:name="_Toc438294075"/>
+      <w:bookmarkStart w:id="10" w:name="_Toc438300608"/>
       <w:r>
         <w:t>Differences between this Pascal-P4 and Pemberton’s book</w:t>
       </w:r>
-      <w:bookmarkEnd w:id="9"/>
+      <w:bookmarkEnd w:id="10"/>
     </w:p>
     <w:p>
       <w:r>
@@ -12017,11 +12271,11 @@
       <w:pPr>
         <w:pStyle w:val="Heading2"/>
       </w:pPr>
-      <w:bookmarkStart w:id="10" w:name="_Toc438294076"/>
+      <w:bookmarkStart w:id="11" w:name="_Toc438300609"/>
       <w:r>
         <w:t>Bug fixes and improvements to Pascal-P4</w:t>
       </w:r>
-      <w:bookmarkEnd w:id="10"/>
+      <w:bookmarkEnd w:id="11"/>
     </w:p>
     <w:p>
       <w:r>
@@ -12032,35 +12286,35 @@
       <w:pPr>
         <w:pStyle w:val="Heading1"/>
       </w:pPr>
-      <w:bookmarkStart w:id="11" w:name="_Ref397024435"/>
-      <w:bookmarkStart w:id="12" w:name="_Ref397024453"/>
-      <w:bookmarkStart w:id="13" w:name="_Ref397024475"/>
-      <w:bookmarkStart w:id="14" w:name="_Toc438294077"/>
+      <w:bookmarkStart w:id="12" w:name="_Ref397024435"/>
+      <w:bookmarkStart w:id="13" w:name="_Ref397024453"/>
+      <w:bookmarkStart w:id="14" w:name="_Ref397024475"/>
+      <w:bookmarkStart w:id="15" w:name="_Toc438300610"/>
       <w:r>
         <w:t>Using Pascal-P</w:t>
       </w:r>
-      <w:bookmarkEnd w:id="11"/>
       <w:bookmarkEnd w:id="12"/>
       <w:bookmarkEnd w:id="13"/>
+      <w:bookmarkEnd w:id="14"/>
       <w:r>
         <w:t>4</w:t>
       </w:r>
-      <w:bookmarkEnd w:id="14"/>
+      <w:bookmarkEnd w:id="15"/>
     </w:p>
     <w:p>
       <w:pPr>
         <w:pStyle w:val="Heading2"/>
       </w:pPr>
-      <w:bookmarkStart w:id="15" w:name="_Toc320481273"/>
-      <w:bookmarkStart w:id="16" w:name="_Toc438294078"/>
+      <w:bookmarkStart w:id="16" w:name="_Toc320481273"/>
+      <w:bookmarkStart w:id="17" w:name="_Toc438300611"/>
       <w:r>
         <w:t>Configuring P</w:t>
       </w:r>
-      <w:bookmarkEnd w:id="15"/>
+      <w:bookmarkEnd w:id="16"/>
       <w:r>
         <w:t>4</w:t>
       </w:r>
-      <w:bookmarkEnd w:id="16"/>
+      <w:bookmarkEnd w:id="17"/>
     </w:p>
     <w:p>
       <w:r>
@@ -12189,24 +12443,24 @@
       <w:pPr>
         <w:pStyle w:val="Heading2"/>
       </w:pPr>
-      <w:bookmarkStart w:id="17" w:name="_Toc320481274"/>
-      <w:bookmarkStart w:id="18" w:name="_Ref320508786"/>
-      <w:bookmarkStart w:id="19" w:name="_Ref320508793"/>
-      <w:bookmarkStart w:id="20" w:name="_Ref320508875"/>
-      <w:bookmarkStart w:id="21" w:name="_Ref320508880"/>
-      <w:bookmarkStart w:id="22" w:name="_Toc438294079"/>
+      <w:bookmarkStart w:id="18" w:name="_Toc320481274"/>
+      <w:bookmarkStart w:id="19" w:name="_Ref320508786"/>
+      <w:bookmarkStart w:id="20" w:name="_Ref320508793"/>
+      <w:bookmarkStart w:id="21" w:name="_Ref320508875"/>
+      <w:bookmarkStart w:id="22" w:name="_Ref320508880"/>
+      <w:bookmarkStart w:id="23" w:name="_Toc438300612"/>
       <w:r>
         <w:t>Compiling and running Pascal programs with P</w:t>
       </w:r>
-      <w:bookmarkEnd w:id="17"/>
       <w:bookmarkEnd w:id="18"/>
       <w:bookmarkEnd w:id="19"/>
       <w:bookmarkEnd w:id="20"/>
       <w:bookmarkEnd w:id="21"/>
+      <w:bookmarkEnd w:id="22"/>
       <w:r>
         <w:t>4</w:t>
       </w:r>
-      <w:bookmarkEnd w:id="22"/>
+      <w:bookmarkEnd w:id="23"/>
     </w:p>
     <w:p>
       <w:r>
@@ -12397,14 +12651,14 @@
       <w:pPr>
         <w:pStyle w:val="Heading2"/>
       </w:pPr>
-      <w:bookmarkStart w:id="23" w:name="_Toc320481276"/>
-      <w:bookmarkStart w:id="24" w:name="_Toc320481275"/>
-      <w:bookmarkStart w:id="25" w:name="_Toc438294080"/>
+      <w:bookmarkStart w:id="24" w:name="_Toc320481276"/>
+      <w:bookmarkStart w:id="25" w:name="_Toc320481275"/>
+      <w:bookmarkStart w:id="26" w:name="_Toc438300613"/>
       <w:r>
         <w:t>Compiler options</w:t>
       </w:r>
-      <w:bookmarkEnd w:id="23"/>
-      <w:bookmarkEnd w:id="25"/>
+      <w:bookmarkEnd w:id="24"/>
+      <w:bookmarkEnd w:id="26"/>
     </w:p>
     <w:p>
       <w:r>
@@ -12722,12 +12976,12 @@
       <w:pPr>
         <w:pStyle w:val="Heading2"/>
       </w:pPr>
-      <w:bookmarkStart w:id="26" w:name="_Toc438294081"/>
+      <w:bookmarkStart w:id="27" w:name="_Toc438300614"/>
       <w:r>
         <w:t>Other operations</w:t>
       </w:r>
-      <w:bookmarkEnd w:id="24"/>
-      <w:bookmarkEnd w:id="26"/>
+      <w:bookmarkEnd w:id="25"/>
+      <w:bookmarkEnd w:id="27"/>
     </w:p>
     <w:p>
       <w:r>
@@ -12856,10 +13110,10 @@
       <w:pPr>
         <w:pStyle w:val="Heading2"/>
       </w:pPr>
-      <w:bookmarkStart w:id="27" w:name="_Toc320481277"/>
-      <w:bookmarkStart w:id="28" w:name="_Ref320531634"/>
-      <w:bookmarkStart w:id="29" w:name="_Ref320531638"/>
-      <w:bookmarkStart w:id="30" w:name="_Toc438294082"/>
+      <w:bookmarkStart w:id="28" w:name="_Toc320481277"/>
+      <w:bookmarkStart w:id="29" w:name="_Ref320531634"/>
+      <w:bookmarkStart w:id="30" w:name="_Ref320531638"/>
+      <w:bookmarkStart w:id="31" w:name="_Toc438300615"/>
       <w:r>
         <w:t>Rel</w:t>
       </w:r>
@@ -12877,10 +13131,10 @@
       <w:r>
         <w:t xml:space="preserve"> toolset</w:t>
       </w:r>
-      <w:bookmarkEnd w:id="27"/>
       <w:bookmarkEnd w:id="28"/>
       <w:bookmarkEnd w:id="29"/>
       <w:bookmarkEnd w:id="30"/>
+      <w:bookmarkEnd w:id="31"/>
     </w:p>
     <w:p>
       <w:r>
@@ -13035,13 +13289,13 @@
       <w:pPr>
         <w:pStyle w:val="Heading2"/>
       </w:pPr>
-      <w:bookmarkStart w:id="31" w:name="_Toc320481278"/>
-      <w:bookmarkStart w:id="32" w:name="_Toc438294083"/>
+      <w:bookmarkStart w:id="32" w:name="_Toc320481278"/>
+      <w:bookmarkStart w:id="33" w:name="_Toc438300616"/>
       <w:r>
         <w:t>The “flip” command and line endings</w:t>
       </w:r>
-      <w:bookmarkEnd w:id="31"/>
       <w:bookmarkEnd w:id="32"/>
+      <w:bookmarkEnd w:id="33"/>
     </w:p>
     <w:p>
       <w:r>
@@ -13152,30 +13406,30 @@
       <w:pPr>
         <w:pStyle w:val="Heading1"/>
       </w:pPr>
-      <w:bookmarkStart w:id="33" w:name="_Toc438294084"/>
+      <w:bookmarkStart w:id="34" w:name="_Toc438300617"/>
       <w:r>
         <w:t>Building the Pascal-P4</w:t>
       </w:r>
       <w:r>
         <w:t xml:space="preserve"> system</w:t>
       </w:r>
-      <w:bookmarkEnd w:id="33"/>
+      <w:bookmarkEnd w:id="34"/>
     </w:p>
     <w:p>
       <w:pPr>
         <w:pStyle w:val="Heading2"/>
       </w:pPr>
-      <w:bookmarkStart w:id="34" w:name="_Toc320481279"/>
-      <w:bookmarkStart w:id="35" w:name="_Toc320481119"/>
-      <w:bookmarkStart w:id="36" w:name="_Toc438294085"/>
+      <w:bookmarkStart w:id="35" w:name="_Toc320481279"/>
+      <w:bookmarkStart w:id="36" w:name="_Toc320481119"/>
+      <w:bookmarkStart w:id="37" w:name="_Toc438300618"/>
       <w:r>
         <w:t>Compiling and running P4</w:t>
       </w:r>
       <w:r>
         <w:t xml:space="preserve"> with an existing ISO 7185 compiler</w:t>
       </w:r>
-      <w:bookmarkEnd w:id="34"/>
-      <w:bookmarkEnd w:id="36"/>
+      <w:bookmarkEnd w:id="35"/>
+      <w:bookmarkEnd w:id="37"/>
     </w:p>
     <w:p>
       <w:r>
@@ -13560,21 +13814,21 @@
       <w:pPr>
         <w:pStyle w:val="Heading2"/>
       </w:pPr>
-      <w:bookmarkStart w:id="37" w:name="_Toc438294086"/>
+      <w:bookmarkStart w:id="38" w:name="_Toc438300619"/>
       <w:r>
         <w:t>Notes on using existing compilers</w:t>
       </w:r>
-      <w:bookmarkEnd w:id="37"/>
+      <w:bookmarkEnd w:id="38"/>
     </w:p>
     <w:p>
       <w:pPr>
         <w:pStyle w:val="Heading3"/>
       </w:pPr>
-      <w:bookmarkStart w:id="38" w:name="_Toc438294087"/>
+      <w:bookmarkStart w:id="39" w:name="_Toc438300620"/>
       <w:r>
         <w:t>GPC</w:t>
       </w:r>
-      <w:bookmarkEnd w:id="38"/>
+      <w:bookmarkEnd w:id="39"/>
     </w:p>
     <w:p>
       <w:r>
@@ -13709,11 +13963,11 @@
       <w:pPr>
         <w:pStyle w:val="Heading4"/>
       </w:pPr>
-      <w:bookmarkStart w:id="39" w:name="_Toc438294088"/>
+      <w:bookmarkStart w:id="40" w:name="_Toc438300621"/>
       <w:r>
         <w:t>GPC on Cygwin</w:t>
       </w:r>
-      <w:bookmarkEnd w:id="39"/>
+      <w:bookmarkEnd w:id="40"/>
     </w:p>
     <w:p>
       <w:r>
@@ -14216,7 +14470,7 @@
           <w:shd w:val="clear" w:color="auto" w:fill="FFFFFF"/>
         </w:rPr>
       </w:pPr>
-      <w:bookmarkStart w:id="40" w:name="_Toc438294089"/>
+      <w:bookmarkStart w:id="41" w:name="_Toc438300622"/>
       <w:r>
         <w:rPr>
           <w:shd w:val="clear" w:color="auto" w:fill="FFFFFF"/>
@@ -14230,7 +14484,7 @@
         </w:rPr>
         <w:t>mingw</w:t>
       </w:r>
-      <w:bookmarkEnd w:id="40"/>
+      <w:bookmarkEnd w:id="41"/>
       <w:proofErr w:type="spellEnd"/>
     </w:p>
     <w:p>
@@ -14714,16 +14968,16 @@
       <w:pPr>
         <w:pStyle w:val="Heading1"/>
       </w:pPr>
-      <w:bookmarkStart w:id="41" w:name="_Toc320481294"/>
-      <w:bookmarkStart w:id="42" w:name="_Toc438294090"/>
+      <w:bookmarkStart w:id="42" w:name="_Toc320481294"/>
+      <w:bookmarkStart w:id="43" w:name="_Toc438300623"/>
       <w:r>
         <w:t>Files in the P4</w:t>
       </w:r>
       <w:r>
         <w:t xml:space="preserve"> package</w:t>
       </w:r>
-      <w:bookmarkEnd w:id="41"/>
       <w:bookmarkEnd w:id="42"/>
+      <w:bookmarkEnd w:id="43"/>
     </w:p>
     <w:p>
       <w:r>
@@ -14758,13 +15012,7 @@
       <w:proofErr w:type="gramEnd"/>
       <w:r>
         <w:tab/>
-        <w:t>Sets the curr</w:t>
-      </w:r>
-      <w:r>
-        <w:t>ent compiler to use to create P4</w:t>
-      </w:r>
-      <w:r>
-        <w:t xml:space="preserve"> binaries.</w:t>
+        <w:t>Sets the current compiler to use to create P4 binaries.</w:t>
       </w:r>
     </w:p>
     <w:p>
@@ -14895,9 +15143,11 @@
       <w:pPr>
         <w:pStyle w:val="Heading2"/>
       </w:pPr>
+      <w:bookmarkStart w:id="44" w:name="_Toc438300624"/>
       <w:r>
         <w:t>Directory: bin</w:t>
       </w:r>
+      <w:bookmarkEnd w:id="44"/>
     </w:p>
     <w:p>
       <w:pPr>
@@ -15411,6 +15661,7 @@
       <w:pPr>
         <w:pStyle w:val="Heading2"/>
       </w:pPr>
+      <w:bookmarkStart w:id="45" w:name="_Toc438300625"/>
       <w:r>
         <w:t xml:space="preserve">Directory: </w:t>
       </w:r>
@@ -15418,6 +15669,7 @@
       <w:r>
         <w:t>c_support</w:t>
       </w:r>
+      <w:bookmarkEnd w:id="45"/>
       <w:proofErr w:type="spellEnd"/>
     </w:p>
     <w:p>
@@ -15456,9 +15708,11 @@
       <w:pPr>
         <w:pStyle w:val="Heading2"/>
       </w:pPr>
+      <w:bookmarkStart w:id="46" w:name="_Toc438300626"/>
       <w:r>
         <w:t>Directory: doc</w:t>
       </w:r>
+      <w:bookmarkEnd w:id="46"/>
     </w:p>
     <w:p>
       <w:pPr>
@@ -15505,8 +15759,8 @@
       <w:pPr>
         <w:pStyle w:val="Heading2"/>
       </w:pPr>
-      <w:bookmarkStart w:id="43" w:name="_Toc320481295"/>
-      <w:bookmarkStart w:id="44" w:name="_Toc438294091"/>
+      <w:bookmarkStart w:id="47" w:name="_Toc320481295"/>
+      <w:bookmarkStart w:id="48" w:name="_Toc438300627"/>
       <w:r>
         <w:t xml:space="preserve">Directory: </w:t>
       </w:r>
@@ -15514,8 +15768,8 @@
       <w:r>
         <w:t>gpc</w:t>
       </w:r>
-      <w:bookmarkEnd w:id="43"/>
-      <w:bookmarkEnd w:id="44"/>
+      <w:bookmarkEnd w:id="47"/>
+      <w:bookmarkEnd w:id="48"/>
       <w:proofErr w:type="spellEnd"/>
     </w:p>
     <w:p>
@@ -15661,8 +15915,8 @@
       <w:pPr>
         <w:pStyle w:val="Heading2"/>
       </w:pPr>
-      <w:bookmarkStart w:id="45" w:name="_Toc320481296"/>
-      <w:bookmarkStart w:id="46" w:name="_Toc438294092"/>
+      <w:bookmarkStart w:id="49" w:name="_Toc320481296"/>
+      <w:bookmarkStart w:id="50" w:name="_Toc438300628"/>
       <w:r>
         <w:t xml:space="preserve">Directory: </w:t>
       </w:r>
@@ -15674,8 +15928,8 @@
       <w:r>
         <w:t>/linux_X86</w:t>
       </w:r>
-      <w:bookmarkEnd w:id="45"/>
-      <w:bookmarkEnd w:id="46"/>
+      <w:bookmarkEnd w:id="49"/>
+      <w:bookmarkEnd w:id="50"/>
     </w:p>
     <w:p>
       <w:pPr>
@@ -15708,8 +15962,8 @@
       <w:pPr>
         <w:pStyle w:val="Heading2"/>
       </w:pPr>
-      <w:bookmarkStart w:id="47" w:name="_Toc320481298"/>
-      <w:bookmarkStart w:id="48" w:name="_Toc438294094"/>
+      <w:bookmarkStart w:id="51" w:name="_Toc320481298"/>
+      <w:bookmarkStart w:id="52" w:name="_Toc438300629"/>
       <w:r>
         <w:t xml:space="preserve">Directory: </w:t>
       </w:r>
@@ -15725,8 +15979,8 @@
       <w:r>
         <w:t>standard_tests</w:t>
       </w:r>
-      <w:bookmarkEnd w:id="47"/>
-      <w:bookmarkEnd w:id="48"/>
+      <w:bookmarkEnd w:id="51"/>
+      <w:bookmarkEnd w:id="52"/>
       <w:proofErr w:type="spellEnd"/>
     </w:p>
     <w:p>
@@ -15794,8 +16048,8 @@
       <w:pPr>
         <w:pStyle w:val="Heading2"/>
       </w:pPr>
-      <w:bookmarkStart w:id="49" w:name="_Toc320481299"/>
-      <w:bookmarkStart w:id="50" w:name="_Toc438294095"/>
+      <w:bookmarkStart w:id="53" w:name="_Toc320481299"/>
+      <w:bookmarkStart w:id="54" w:name="_Toc438300630"/>
       <w:r>
         <w:lastRenderedPageBreak/>
         <w:t xml:space="preserve">Directory: </w:t>
@@ -15808,8 +16062,8 @@
       <w:r>
         <w:t>/windows_X86</w:t>
       </w:r>
-      <w:bookmarkEnd w:id="49"/>
-      <w:bookmarkEnd w:id="50"/>
+      <w:bookmarkEnd w:id="53"/>
+      <w:bookmarkEnd w:id="54"/>
     </w:p>
     <w:p>
       <w:pPr>
@@ -15838,8 +16092,8 @@
       <w:pPr>
         <w:pStyle w:val="Heading2"/>
       </w:pPr>
-      <w:bookmarkStart w:id="51" w:name="_Toc320481300"/>
-      <w:bookmarkStart w:id="52" w:name="_Toc438294096"/>
+      <w:bookmarkStart w:id="55" w:name="_Toc320481300"/>
+      <w:bookmarkStart w:id="56" w:name="_Toc438300631"/>
       <w:r>
         <w:t xml:space="preserve">Directory: </w:t>
       </w:r>
@@ -15847,8 +16101,8 @@
       <w:r>
         <w:t>ip_pascal</w:t>
       </w:r>
-      <w:bookmarkEnd w:id="51"/>
-      <w:bookmarkEnd w:id="52"/>
+      <w:bookmarkEnd w:id="55"/>
+      <w:bookmarkEnd w:id="56"/>
       <w:proofErr w:type="spellEnd"/>
     </w:p>
     <w:p>
@@ -15939,8 +16193,8 @@
       <w:pPr>
         <w:pStyle w:val="Heading2"/>
       </w:pPr>
-      <w:bookmarkStart w:id="53" w:name="_Toc320481301"/>
-      <w:bookmarkStart w:id="54" w:name="_Toc438294097"/>
+      <w:bookmarkStart w:id="57" w:name="_Toc320481301"/>
+      <w:bookmarkStart w:id="58" w:name="_Toc438300632"/>
       <w:r>
         <w:t xml:space="preserve">Directory: </w:t>
       </w:r>
@@ -15956,8 +16210,8 @@
       <w:r>
         <w:t>standard_tests</w:t>
       </w:r>
-      <w:bookmarkEnd w:id="53"/>
-      <w:bookmarkEnd w:id="54"/>
+      <w:bookmarkEnd w:id="57"/>
+      <w:bookmarkEnd w:id="58"/>
       <w:proofErr w:type="spellEnd"/>
     </w:p>
     <w:p>
@@ -15992,8 +16246,8 @@
       <w:pPr>
         <w:pStyle w:val="Heading2"/>
       </w:pPr>
-      <w:bookmarkStart w:id="55" w:name="_Toc320481302"/>
-      <w:bookmarkStart w:id="56" w:name="_Toc438294098"/>
+      <w:bookmarkStart w:id="59" w:name="_Toc320481302"/>
+      <w:bookmarkStart w:id="60" w:name="_Toc438300633"/>
       <w:r>
         <w:t xml:space="preserve">Directory: </w:t>
       </w:r>
@@ -16005,8 +16259,8 @@
       <w:r>
         <w:t>/windows_X86</w:t>
       </w:r>
-      <w:bookmarkEnd w:id="55"/>
-      <w:bookmarkEnd w:id="56"/>
+      <w:bookmarkEnd w:id="59"/>
+      <w:bookmarkEnd w:id="60"/>
     </w:p>
     <w:p>
       <w:pPr>
@@ -16034,8 +16288,8 @@
       <w:pPr>
         <w:pStyle w:val="Heading2"/>
       </w:pPr>
-      <w:bookmarkStart w:id="57" w:name="_Toc320481303"/>
-      <w:bookmarkStart w:id="58" w:name="_Toc438294099"/>
+      <w:bookmarkStart w:id="61" w:name="_Toc320481303"/>
+      <w:bookmarkStart w:id="62" w:name="_Toc438300634"/>
       <w:r>
         <w:t xml:space="preserve">Subdirectory: </w:t>
       </w:r>
@@ -16043,8 +16297,8 @@
       <w:r>
         <w:t>sample_programs</w:t>
       </w:r>
-      <w:bookmarkEnd w:id="57"/>
-      <w:bookmarkEnd w:id="58"/>
+      <w:bookmarkEnd w:id="61"/>
+      <w:bookmarkEnd w:id="62"/>
       <w:proofErr w:type="spellEnd"/>
     </w:p>
     <w:p>
@@ -16108,10 +16362,7 @@
       <w:proofErr w:type="spellStart"/>
       <w:proofErr w:type="gramStart"/>
       <w:r>
-        <w:t>qsort</w:t>
-      </w:r>
-      <w:r>
-        <w:t>.pas</w:t>
+        <w:t>qsort.pas</w:t>
       </w:r>
       <w:proofErr w:type="spellEnd"/>
       <w:proofErr w:type="gramEnd"/>
@@ -16225,12 +16476,7 @@
       <w:proofErr w:type="gramEnd"/>
       <w:r>
         <w:tab/>
-        <w:t>Inpu</w:t>
-      </w:r>
-      <w:bookmarkStart w:id="59" w:name="_GoBack"/>
-      <w:bookmarkEnd w:id="59"/>
-      <w:r>
-        <w:t>t file for roman automated testing.</w:t>
+        <w:t>Input file for roman automated testing.</w:t>
       </w:r>
     </w:p>
     <w:p>
@@ -16253,9 +16499,11 @@
       <w:pPr>
         <w:pStyle w:val="Heading2"/>
       </w:pPr>
+      <w:bookmarkStart w:id="63" w:name="_Toc438300635"/>
       <w:r>
         <w:t>Directory: source</w:t>
       </w:r>
+      <w:bookmarkEnd w:id="63"/>
     </w:p>
     <w:p>
       <w:pPr>
@@ -16332,8 +16580,8 @@
       <w:pPr>
         <w:pStyle w:val="Heading2"/>
       </w:pPr>
-      <w:bookmarkStart w:id="60" w:name="_Toc320481304"/>
-      <w:bookmarkStart w:id="61" w:name="_Toc438294100"/>
+      <w:bookmarkStart w:id="64" w:name="_Toc320481304"/>
+      <w:bookmarkStart w:id="65" w:name="_Toc438300636"/>
       <w:r>
         <w:t xml:space="preserve">Directory: </w:t>
       </w:r>
@@ -16341,8 +16589,8 @@
       <w:r>
         <w:t>standard_tests</w:t>
       </w:r>
-      <w:bookmarkEnd w:id="60"/>
-      <w:bookmarkEnd w:id="61"/>
+      <w:bookmarkEnd w:id="64"/>
+      <w:bookmarkEnd w:id="65"/>
       <w:proofErr w:type="spellEnd"/>
     </w:p>
     <w:p>
@@ -16411,7 +16659,7 @@
         <w:t>l implementation obeys the P4 subset of Pascal.</w:t>
       </w:r>
     </w:p>
-    <w:bookmarkEnd w:id="35"/>
+    <w:bookmarkEnd w:id="36"/>
     <w:p>
       <w:pPr>
         <w:ind w:left="2127" w:hanging="2127"/>
@@ -16501,7 +16749,7 @@
               <w:noProof/>
               <w:color w:val="FFFFFF" w:themeColor="background1"/>
             </w:rPr>
-            <w:t>18</w:t>
+            <w:t>2</w:t>
           </w:r>
           <w:r>
             <w:rPr>
@@ -16588,7 +16836,7 @@
               <w:noProof/>
               <w:color w:val="FFFFFF" w:themeColor="background1"/>
             </w:rPr>
-            <w:t>19</w:t>
+            <w:t>1</w:t>
           </w:r>
           <w:r>
             <w:rPr>
@@ -16621,7 +16869,7 @@
           <w:noProof/>
         </w:rPr>
         <w:pict>
-          <v:rect id="Rectangle 1" o:spid="_x0000_s1025" style="position:absolute;margin-left:62.25pt;margin-top:424.8pt;width:56.85pt;height:85.2pt;z-index:251659264;visibility:visible;mso-wrap-style:square;mso-width-percent:0;mso-height-percent:0;mso-wrap-distance-left:9pt;mso-wrap-distance-top:0;mso-wrap-distance-right:9pt;mso-wrap-distance-bottom:0;mso-position-horizontal:absolute;mso-position-horizontal-relative:right-margin-area;mso-position-vertical:absolute;mso-position-vertical-relative:margin;mso-width-percent:0;mso-height-percent:0;mso-width-relative:right-margin-area;mso-height-relative:page;v-text-anchor:top" o:gfxdata="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" o:allowincell="f" fillcolor="#00b0f0" stroked="f">
+          <v:rect id="Rectangle 1" o:spid="_x0000_s1025" style="position:absolute;margin-left:62.25pt;margin-top:424.8pt;width:56.85pt;height:85.2pt;z-index:251658240;visibility:visible;mso-wrap-style:square;mso-width-percent:0;mso-height-percent:0;mso-wrap-distance-left:9pt;mso-wrap-distance-top:0;mso-wrap-distance-right:9pt;mso-wrap-distance-bottom:0;mso-position-horizontal:absolute;mso-position-horizontal-relative:right-margin-area;mso-position-vertical:absolute;mso-position-vertical-relative:margin;mso-width-percent:0;mso-height-percent:0;mso-width-relative:right-margin-area;mso-height-relative:page;v-text-anchor:top" o:gfxdata="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" o:allowincell="f" fillcolor="#00b0f0" stroked="f">
             <v:textbox style="layout-flow:vertical;mso-layout-flow-alt:bottom-to-top" inset="0,,0">
               <w:txbxContent>
                 <w:p>
@@ -16699,6 +16947,7 @@
             <w:calendar w:val="gregorian"/>
           </w:date>
         </w:sdtPr>
+        <w:sdtEndPr/>
         <w:sdtContent>
           <w:tc>
             <w:tcPr>
@@ -16812,6 +17061,7 @@
             <w:calendar w:val="gregorian"/>
           </w:date>
         </w:sdtPr>
+        <w:sdtEndPr/>
         <w:sdtContent>
           <w:tc>
             <w:tcPr>
@@ -25872,7 +26122,7 @@
 </file>
 
 <file path=customXml/itemProps2.xml><?xml version="1.0" encoding="utf-8"?>
-<ds:datastoreItem xmlns:ds="http://schemas.openxmlformats.org/officeDocument/2006/customXml" ds:itemID="{7508A868-3BB6-48DA-8404-0CC572D6F278}">
+<ds:datastoreItem xmlns:ds="http://schemas.openxmlformats.org/officeDocument/2006/customXml" ds:itemID="{2340CEB7-5298-430F-BF84-25DA99BBE90B}">
   <ds:schemaRefs>
     <ds:schemaRef ds:uri="http://schemas.openxmlformats.org/officeDocument/2006/bibliography"/>
   </ds:schemaRefs>

</xml_diff>

<commit_message>
Various updates to the documentation.
</commit_message>
<xml_diff>
--- a/doc/the_p4_compiler.docx
+++ b/doc/the_p4_compiler.docx
@@ -188,8 +188,6 @@
           </w:rPr>
           <w:t>Overview of Pascal-P4</w:t>
         </w:r>
-        <w:bookmarkStart w:id="0" w:name="_GoBack"/>
-        <w:bookmarkEnd w:id="0"/>
         <w:r>
           <w:rPr>
             <w:noProof/>
@@ -2865,12 +2863,12 @@
       <w:pPr>
         <w:pStyle w:val="Heading1"/>
       </w:pPr>
+      <w:bookmarkStart w:id="0" w:name="_Toc438300605"/>
       <w:bookmarkStart w:id="1" w:name="_Toc320481114"/>
       <w:bookmarkStart w:id="2" w:name="_Ref371924699"/>
       <w:bookmarkStart w:id="3" w:name="_Ref371924702"/>
       <w:bookmarkStart w:id="4" w:name="_Ref371924703"/>
       <w:bookmarkStart w:id="5" w:name="_Ref371924773"/>
-      <w:bookmarkStart w:id="6" w:name="_Toc438300605"/>
       <w:r>
         <w:lastRenderedPageBreak/>
         <w:t>Overview of Pascal-P</w:t>
@@ -2878,7 +2876,7 @@
       <w:r>
         <w:t>4</w:t>
       </w:r>
-      <w:bookmarkEnd w:id="6"/>
+      <w:bookmarkEnd w:id="0"/>
     </w:p>
     <w:p>
       <w:r>
@@ -2940,7 +2938,7 @@
       <w:pPr>
         <w:pStyle w:val="Heading2"/>
       </w:pPr>
-      <w:bookmarkStart w:id="7" w:name="_Toc438300606"/>
+      <w:bookmarkStart w:id="6" w:name="_Toc438300606"/>
       <w:r>
         <w:t>Introduction</w:t>
       </w:r>
@@ -2949,7 +2947,7 @@
       <w:bookmarkEnd w:id="3"/>
       <w:bookmarkEnd w:id="4"/>
       <w:bookmarkEnd w:id="5"/>
-      <w:bookmarkEnd w:id="7"/>
+      <w:bookmarkEnd w:id="6"/>
     </w:p>
     <w:p>
       <w:r>
@@ -3149,13 +3147,13 @@
       <w:pPr>
         <w:pStyle w:val="Heading2"/>
       </w:pPr>
-      <w:bookmarkStart w:id="8" w:name="_Toc320481115"/>
-      <w:bookmarkStart w:id="9" w:name="_Toc438300607"/>
+      <w:bookmarkStart w:id="7" w:name="_Toc320481115"/>
+      <w:bookmarkStart w:id="8" w:name="_Toc438300607"/>
       <w:r>
         <w:t>Differences between Pascal-P4 and full Pascal</w:t>
       </w:r>
+      <w:bookmarkEnd w:id="7"/>
       <w:bookmarkEnd w:id="8"/>
-      <w:bookmarkEnd w:id="9"/>
     </w:p>
     <w:p>
       <w:r>
@@ -3840,11 +3838,11 @@
       <w:pPr>
         <w:pStyle w:val="Heading2"/>
       </w:pPr>
-      <w:bookmarkStart w:id="10" w:name="_Toc438300608"/>
+      <w:bookmarkStart w:id="9" w:name="_Toc438300608"/>
       <w:r>
         <w:t>Differences between this Pascal-P4 and Pemberton’s book</w:t>
       </w:r>
-      <w:bookmarkEnd w:id="10"/>
+      <w:bookmarkEnd w:id="9"/>
     </w:p>
     <w:p>
       <w:r>
@@ -12271,50 +12269,50 @@
       <w:pPr>
         <w:pStyle w:val="Heading2"/>
       </w:pPr>
-      <w:bookmarkStart w:id="11" w:name="_Toc438300609"/>
+      <w:bookmarkStart w:id="10" w:name="_Toc438300609"/>
       <w:r>
         <w:t>Bug fixes and improvements to Pascal-P4</w:t>
       </w:r>
+      <w:bookmarkEnd w:id="10"/>
+    </w:p>
+    <w:p>
+      <w:r>
+        <w:t>Over the years, I discovered several issues and made several improvements in Pascal-P4. These are all made as part of the Pascal-P5 project. Pascal-P5 both fixes issues with Pascal-P4 and fills out the implementation to full implementation of Pascal. I don’t plan to introduce any bug fixes to Pascal-P4.</w:t>
+      </w:r>
+    </w:p>
+    <w:p>
+      <w:pPr>
+        <w:pStyle w:val="Heading1"/>
+      </w:pPr>
+      <w:bookmarkStart w:id="11" w:name="_Ref397024435"/>
+      <w:bookmarkStart w:id="12" w:name="_Ref397024453"/>
+      <w:bookmarkStart w:id="13" w:name="_Ref397024475"/>
+      <w:bookmarkStart w:id="14" w:name="_Toc438300610"/>
+      <w:r>
+        <w:t>Using Pascal-P</w:t>
+      </w:r>
       <w:bookmarkEnd w:id="11"/>
-    </w:p>
-    <w:p>
-      <w:r>
-        <w:t>Over the years, I discovered several issues and made several improvements in Pascal-P4. These are all made as part of the Pascal-P5 project. Pascal-P5 both fixes issues with Pascal-P4 and fills out the implementation to full implementation of Pascal. I don’t plan to introduce any bug fixes to Pascal-P4.</w:t>
-      </w:r>
-    </w:p>
-    <w:p>
-      <w:pPr>
-        <w:pStyle w:val="Heading1"/>
-      </w:pPr>
-      <w:bookmarkStart w:id="12" w:name="_Ref397024435"/>
-      <w:bookmarkStart w:id="13" w:name="_Ref397024453"/>
-      <w:bookmarkStart w:id="14" w:name="_Ref397024475"/>
-      <w:bookmarkStart w:id="15" w:name="_Toc438300610"/>
-      <w:r>
-        <w:t>Using Pascal-P</w:t>
-      </w:r>
       <w:bookmarkEnd w:id="12"/>
       <w:bookmarkEnd w:id="13"/>
+      <w:r>
+        <w:t>4</w:t>
+      </w:r>
       <w:bookmarkEnd w:id="14"/>
+    </w:p>
+    <w:p>
+      <w:pPr>
+        <w:pStyle w:val="Heading2"/>
+      </w:pPr>
+      <w:bookmarkStart w:id="15" w:name="_Toc320481273"/>
+      <w:bookmarkStart w:id="16" w:name="_Toc438300611"/>
+      <w:r>
+        <w:t>Configuring P</w:t>
+      </w:r>
+      <w:bookmarkEnd w:id="15"/>
       <w:r>
         <w:t>4</w:t>
       </w:r>
-      <w:bookmarkEnd w:id="15"/>
-    </w:p>
-    <w:p>
-      <w:pPr>
-        <w:pStyle w:val="Heading2"/>
-      </w:pPr>
-      <w:bookmarkStart w:id="16" w:name="_Toc320481273"/>
-      <w:bookmarkStart w:id="17" w:name="_Toc438300611"/>
-      <w:r>
-        <w:t>Configuring P</w:t>
-      </w:r>
       <w:bookmarkEnd w:id="16"/>
-      <w:r>
-        <w:t>4</w:t>
-      </w:r>
-      <w:bookmarkEnd w:id="17"/>
     </w:p>
     <w:p>
       <w:r>
@@ -12436,31 +12434,93 @@
     </w:p>
     <w:p>
       <w:r>
-        <w:t>You should know what you are doing before overriding any options. For example, setting 64 bit mode with a 32 bit host system will cause Pascal-P4 to malfunction.</w:t>
+        <w:t>You should know what you are doing before overriding any options. For example, setting 64 bit mode with a 32 bit host system will</w:t>
+      </w:r>
+      <w:r>
+        <w:t xml:space="preserve"> cause Pascal-P4 to malfunction, and this generates an error message.</w:t>
       </w:r>
     </w:p>
     <w:p>
       <w:pPr>
         <w:pStyle w:val="Heading2"/>
       </w:pPr>
-      <w:bookmarkStart w:id="18" w:name="_Toc320481274"/>
-      <w:bookmarkStart w:id="19" w:name="_Ref320508786"/>
-      <w:bookmarkStart w:id="20" w:name="_Ref320508793"/>
-      <w:bookmarkStart w:id="21" w:name="_Ref320508875"/>
-      <w:bookmarkStart w:id="22" w:name="_Ref320508880"/>
-      <w:bookmarkStart w:id="23" w:name="_Toc438300612"/>
+      <w:r>
+        <w:t>Create P4 system</w:t>
+      </w:r>
+    </w:p>
+    <w:p>
+      <w:r>
+        <w:t>After configuring the system, simply run:</w:t>
+      </w:r>
+    </w:p>
+    <w:p>
+      <w:r>
+        <w:t>$ make</w:t>
+      </w:r>
+    </w:p>
+    <w:p>
+      <w:r>
+        <w:t xml:space="preserve">And this will create a P4 compiler and interpreter with the selected options from the configure step. Please note that if you need to set up a non-standard host compiler, you will need to see section </w:t>
+      </w:r>
+      <w:r>
+        <w:fldChar w:fldCharType="begin"/>
+      </w:r>
+      <w:r>
+        <w:instrText xml:space="preserve"> REF _Ref467333498 \r \h </w:instrText>
+      </w:r>
+      <w:r>
+        <w:fldChar w:fldCharType="separate"/>
+      </w:r>
+      <w:r>
+        <w:t>3</w:t>
+      </w:r>
+      <w:r>
+        <w:fldChar w:fldCharType="end"/>
+      </w:r>
+      <w:r>
+        <w:t xml:space="preserve"> ”</w:t>
+      </w:r>
+      <w:r>
+        <w:fldChar w:fldCharType="begin"/>
+      </w:r>
+      <w:r>
+        <w:instrText xml:space="preserve"> REF _Ref467333537 \h </w:instrText>
+      </w:r>
+      <w:r>
+        <w:fldChar w:fldCharType="separate"/>
+      </w:r>
+      <w:r>
+        <w:t>Building the Pascal-P4 system</w:t>
+      </w:r>
+      <w:r>
+        <w:fldChar w:fldCharType="end"/>
+      </w:r>
+      <w:r>
+        <w:t>”.</w:t>
+      </w:r>
+    </w:p>
+    <w:p>
+      <w:pPr>
+        <w:pStyle w:val="Heading2"/>
+      </w:pPr>
+      <w:bookmarkStart w:id="17" w:name="_Toc320481274"/>
+      <w:bookmarkStart w:id="18" w:name="_Ref320508786"/>
+      <w:bookmarkStart w:id="19" w:name="_Ref320508793"/>
+      <w:bookmarkStart w:id="20" w:name="_Ref320508875"/>
+      <w:bookmarkStart w:id="21" w:name="_Ref320508880"/>
+      <w:bookmarkStart w:id="22" w:name="_Toc438300612"/>
       <w:r>
         <w:t>Compiling and running Pascal programs with P</w:t>
       </w:r>
+      <w:bookmarkEnd w:id="17"/>
       <w:bookmarkEnd w:id="18"/>
       <w:bookmarkEnd w:id="19"/>
       <w:bookmarkEnd w:id="20"/>
       <w:bookmarkEnd w:id="21"/>
+      <w:r>
+        <w:t>4</w:t>
+      </w:r>
       <w:bookmarkEnd w:id="22"/>
-      <w:r>
-        <w:t>4</w:t>
-      </w:r>
-      <w:bookmarkEnd w:id="23"/>
     </w:p>
     <w:p>
       <w:r>
@@ -12496,6 +12556,7 @@
     </w:p>
     <w:p>
       <w:r>
+        <w:lastRenderedPageBreak/>
         <w:t xml:space="preserve">When a </w:t>
       </w:r>
       <w:proofErr w:type="spellStart"/>
@@ -12528,7 +12589,6 @@
     </w:p>
     <w:p>
       <w:r>
-        <w:lastRenderedPageBreak/>
         <w:t>If you were expecting P4</w:t>
       </w:r>
       <w:r>
@@ -12651,14 +12711,14 @@
       <w:pPr>
         <w:pStyle w:val="Heading2"/>
       </w:pPr>
-      <w:bookmarkStart w:id="24" w:name="_Toc320481276"/>
+      <w:bookmarkStart w:id="23" w:name="_Toc320481276"/>
+      <w:bookmarkStart w:id="24" w:name="_Toc438300613"/>
       <w:bookmarkStart w:id="25" w:name="_Toc320481275"/>
-      <w:bookmarkStart w:id="26" w:name="_Toc438300613"/>
       <w:r>
         <w:t>Compiler options</w:t>
       </w:r>
+      <w:bookmarkEnd w:id="23"/>
       <w:bookmarkEnd w:id="24"/>
-      <w:bookmarkEnd w:id="26"/>
     </w:p>
     <w:p>
       <w:r>
@@ -12734,6 +12794,7 @@
               <w:keepLines/>
             </w:pPr>
             <w:r>
+              <w:lastRenderedPageBreak/>
               <w:t>Option</w:t>
             </w:r>
           </w:p>
@@ -12976,12 +13037,12 @@
       <w:pPr>
         <w:pStyle w:val="Heading2"/>
       </w:pPr>
-      <w:bookmarkStart w:id="27" w:name="_Toc438300614"/>
+      <w:bookmarkStart w:id="26" w:name="_Toc438300614"/>
       <w:r>
         <w:t>Other operations</w:t>
       </w:r>
       <w:bookmarkEnd w:id="25"/>
-      <w:bookmarkEnd w:id="27"/>
+      <w:bookmarkEnd w:id="26"/>
     </w:p>
     <w:p>
       <w:r>
@@ -12996,7 +13057,6 @@
     </w:p>
     <w:p>
       <w:r>
-        <w:lastRenderedPageBreak/>
         <w:t>The scripts used in P4</w:t>
       </w:r>
       <w:r>
@@ -13110,10 +13170,10 @@
       <w:pPr>
         <w:pStyle w:val="Heading2"/>
       </w:pPr>
-      <w:bookmarkStart w:id="28" w:name="_Toc320481277"/>
-      <w:bookmarkStart w:id="29" w:name="_Ref320531634"/>
-      <w:bookmarkStart w:id="30" w:name="_Ref320531638"/>
-      <w:bookmarkStart w:id="31" w:name="_Toc438300615"/>
+      <w:bookmarkStart w:id="27" w:name="_Toc320481277"/>
+      <w:bookmarkStart w:id="28" w:name="_Ref320531634"/>
+      <w:bookmarkStart w:id="29" w:name="_Ref320531638"/>
+      <w:bookmarkStart w:id="30" w:name="_Toc438300615"/>
       <w:r>
         <w:t>Rel</w:t>
       </w:r>
@@ -13131,304 +13191,267 @@
       <w:r>
         <w:t xml:space="preserve"> toolset</w:t>
       </w:r>
+      <w:bookmarkEnd w:id="27"/>
       <w:bookmarkEnd w:id="28"/>
       <w:bookmarkEnd w:id="29"/>
       <w:bookmarkEnd w:id="30"/>
+    </w:p>
+    <w:p>
+      <w:r>
+        <w:t xml:space="preserve">Most of the scripts in this package, even the DOS/Windows scripts, rely on </w:t>
+      </w:r>
+      <w:proofErr w:type="gramStart"/>
+      <w:r>
+        <w:t>Unix</w:t>
+      </w:r>
+      <w:proofErr w:type="gramEnd"/>
+      <w:r>
+        <w:t xml:space="preserve"> commands like </w:t>
+      </w:r>
+      <w:proofErr w:type="spellStart"/>
+      <w:r>
+        <w:t>cp</w:t>
+      </w:r>
+      <w:proofErr w:type="spellEnd"/>
+      <w:r>
+        <w:t xml:space="preserve">, </w:t>
+      </w:r>
+      <w:proofErr w:type="spellStart"/>
+      <w:r>
+        <w:t>sed</w:t>
+      </w:r>
+      <w:proofErr w:type="spellEnd"/>
+      <w:r>
+        <w:t xml:space="preserve">, diff, </w:t>
+      </w:r>
+      <w:proofErr w:type="spellStart"/>
+      <w:r>
+        <w:t>chmod</w:t>
+      </w:r>
+      <w:proofErr w:type="spellEnd"/>
+      <w:r>
+        <w:t xml:space="preserve"> and others. I needed a reasonable set of support tools that were command line callable, and these are all both standard and reasonable.</w:t>
+      </w:r>
+    </w:p>
+    <w:p>
+      <w:r>
+        <w:t xml:space="preserve">For Windows, the </w:t>
+      </w:r>
+      <w:proofErr w:type="spellStart"/>
+      <w:r>
+        <w:t>Mingw</w:t>
+      </w:r>
+      <w:proofErr w:type="spellEnd"/>
+      <w:r>
+        <w:t xml:space="preserve"> toolset is available:</w:t>
+      </w:r>
+    </w:p>
+    <w:p>
+      <w:r>
+        <w:t>http://www.mingw</w:t>
+      </w:r>
+      <w:r>
+        <w:t>.com</w:t>
+      </w:r>
+    </w:p>
+    <w:p>
+      <w:proofErr w:type="spellStart"/>
+      <w:r>
+        <w:t>Mingw</w:t>
+      </w:r>
+      <w:proofErr w:type="spellEnd"/>
+      <w:r>
+        <w:t xml:space="preserve"> uses GNU programs that are compiled as native Windows .exe files without special .</w:t>
+      </w:r>
+      <w:proofErr w:type="spellStart"/>
+      <w:r>
+        <w:t>dll</w:t>
+      </w:r>
+      <w:proofErr w:type="spellEnd"/>
+      <w:r>
+        <w:t xml:space="preserve"> files</w:t>
+      </w:r>
+    </w:p>
+    <w:p>
+      <w:r>
+        <w:t xml:space="preserve">Where possible, I have tried to use DOS/Windows commands. The scripts are available in both DOS/Windows and bash versions. I could have just required </w:t>
+      </w:r>
+      <w:proofErr w:type="spellStart"/>
+      <w:r>
+        <w:t>theuse</w:t>
+      </w:r>
+      <w:proofErr w:type="spellEnd"/>
+      <w:r>
+        <w:t xml:space="preserve"> of bash, which is part of the </w:t>
+      </w:r>
+      <w:proofErr w:type="spellStart"/>
+      <w:r>
+        <w:t>cygwin</w:t>
+      </w:r>
+      <w:proofErr w:type="spellEnd"/>
+      <w:r>
+        <w:t xml:space="preserve"> toolkit, but my aim is not to force Windows users into a </w:t>
+      </w:r>
+      <w:proofErr w:type="gramStart"/>
+      <w:r>
+        <w:t>Unix</w:t>
+      </w:r>
+      <w:proofErr w:type="gramEnd"/>
+      <w:r>
+        <w:t xml:space="preserve"> environment.</w:t>
+      </w:r>
+    </w:p>
+    <w:p>
+      <w:pPr>
+        <w:pStyle w:val="Heading2"/>
+      </w:pPr>
+      <w:bookmarkStart w:id="31" w:name="_Toc320481278"/>
+      <w:bookmarkStart w:id="32" w:name="_Toc438300616"/>
+      <w:r>
+        <w:t>The “flip” command and line endings</w:t>
+      </w:r>
       <w:bookmarkEnd w:id="31"/>
-    </w:p>
-    <w:p>
-      <w:r>
-        <w:t xml:space="preserve">Most of the scripts in this package, even the DOS/Windows scripts, rely on </w:t>
-      </w:r>
-      <w:proofErr w:type="gramStart"/>
-      <w:r>
-        <w:t>Unix</w:t>
-      </w:r>
-      <w:proofErr w:type="gramEnd"/>
-      <w:r>
-        <w:t xml:space="preserve"> commands like </w:t>
-      </w:r>
-      <w:proofErr w:type="spellStart"/>
-      <w:r>
-        <w:t>cp</w:t>
-      </w:r>
-      <w:proofErr w:type="spellEnd"/>
-      <w:r>
-        <w:t xml:space="preserve">, </w:t>
-      </w:r>
-      <w:proofErr w:type="spellStart"/>
-      <w:r>
-        <w:t>sed</w:t>
-      </w:r>
-      <w:proofErr w:type="spellEnd"/>
-      <w:r>
-        <w:t xml:space="preserve">, diff, </w:t>
-      </w:r>
-      <w:proofErr w:type="spellStart"/>
-      <w:r>
-        <w:t>chmod</w:t>
-      </w:r>
-      <w:proofErr w:type="spellEnd"/>
-      <w:r>
-        <w:t xml:space="preserve"> and others. I needed a reasonable set of support tools that were command line callable, and these are all both standard and reasonable.</w:t>
-      </w:r>
-    </w:p>
-    <w:p>
-      <w:r>
-        <w:t>For Windows, the Cygwin toolset is available:</w:t>
-      </w:r>
-    </w:p>
-    <w:p>
-      <w:r>
-        <w:t>http://www.cygwin.com</w:t>
-      </w:r>
-    </w:p>
-    <w:p>
-      <w:r>
-        <w:t xml:space="preserve">Note that to run the </w:t>
-      </w:r>
-      <w:proofErr w:type="spellStart"/>
-      <w:r>
-        <w:t>cygwin</w:t>
-      </w:r>
-      <w:proofErr w:type="spellEnd"/>
-      <w:r>
-        <w:t xml:space="preserve"> tools, you will need the environment variable:</w:t>
-      </w:r>
-    </w:p>
-    <w:p>
-      <w:r>
-        <w:t>CYGWIN=</w:t>
-      </w:r>
-      <w:proofErr w:type="spellStart"/>
-      <w:r>
-        <w:t>nodosfilewarning</w:t>
-      </w:r>
-      <w:proofErr w:type="spellEnd"/>
-    </w:p>
-    <w:p>
-      <w:r>
-        <w:t xml:space="preserve">This prevents </w:t>
-      </w:r>
-      <w:proofErr w:type="spellStart"/>
-      <w:r>
-        <w:t>cygwin</w:t>
-      </w:r>
-      <w:proofErr w:type="spellEnd"/>
-      <w:r>
-        <w:t xml:space="preserve"> utilities from complaining about dos mode file specifications.</w:t>
-      </w:r>
-    </w:p>
-    <w:p>
-      <w:r>
-        <w:t xml:space="preserve">An alternative to Cygwin is the </w:t>
-      </w:r>
-      <w:proofErr w:type="spellStart"/>
-      <w:r>
-        <w:t>Mingw</w:t>
-      </w:r>
-      <w:proofErr w:type="spellEnd"/>
-      <w:r>
-        <w:t xml:space="preserve"> toolkit. </w:t>
-      </w:r>
-      <w:proofErr w:type="spellStart"/>
-      <w:r>
-        <w:t>Mingw</w:t>
-      </w:r>
-      <w:proofErr w:type="spellEnd"/>
-      <w:r>
-        <w:t xml:space="preserve"> uses GNU programs that are compiled as native Windows .exe files without special .</w:t>
-      </w:r>
-      <w:proofErr w:type="spellStart"/>
-      <w:r>
-        <w:t>dll</w:t>
-      </w:r>
-      <w:proofErr w:type="spellEnd"/>
-      <w:r>
-        <w:t xml:space="preserve"> files. It typically has better integration with Windows than Cygwin, since it does not try to emulate </w:t>
-      </w:r>
-      <w:proofErr w:type="gramStart"/>
-      <w:r>
-        <w:t>Unix</w:t>
-      </w:r>
-      <w:proofErr w:type="gramEnd"/>
-      <w:r>
-        <w:t xml:space="preserve"> on Windows.</w:t>
-      </w:r>
-    </w:p>
-    <w:p>
-      <w:r>
-        <w:t xml:space="preserve">Where possible, I have tried to use DOS/Windows commands. The scripts are available in both DOS/Windows and bash versions. I could have just required </w:t>
-      </w:r>
-      <w:proofErr w:type="spellStart"/>
-      <w:r>
-        <w:t>theuse</w:t>
-      </w:r>
-      <w:proofErr w:type="spellEnd"/>
-      <w:r>
-        <w:t xml:space="preserve"> of bash, which is part of the </w:t>
-      </w:r>
-      <w:proofErr w:type="spellStart"/>
-      <w:r>
-        <w:t>cygwin</w:t>
-      </w:r>
-      <w:proofErr w:type="spellEnd"/>
-      <w:r>
-        <w:t xml:space="preserve"> toolkit, but my aim is not to force Windows users into a </w:t>
-      </w:r>
-      <w:proofErr w:type="gramStart"/>
-      <w:r>
-        <w:t>Unix</w:t>
-      </w:r>
-      <w:proofErr w:type="gramEnd"/>
-      <w:r>
-        <w:t xml:space="preserve"> environment.</w:t>
-      </w:r>
+      <w:bookmarkEnd w:id="32"/>
+    </w:p>
+    <w:p>
+      <w:r>
+        <w:t>Every effor</w:t>
+      </w:r>
+      <w:r>
+        <w:t>t was made to make the Pascal-P4</w:t>
+      </w:r>
+      <w:r>
+        <w:t xml:space="preserve"> </w:t>
+      </w:r>
+      <w:r>
+        <w:t xml:space="preserve">system </w:t>
+      </w:r>
+      <w:r>
+        <w:t xml:space="preserve">compile and evaluate system </w:t>
+      </w:r>
+      <w:proofErr w:type="spellStart"/>
+      <w:r>
+        <w:t>idenpendent</w:t>
+      </w:r>
+      <w:proofErr w:type="spellEnd"/>
+      <w:r>
+        <w:t xml:space="preserve"> of what system it is running on, from Windows command shell, to Linux with Bash shell. One common thing I </w:t>
+      </w:r>
+      <w:r>
+        <w:lastRenderedPageBreak/>
+        <w:t xml:space="preserve">have found is that several utilities don’t appreciate seeing a line ending outside of their “native” line ending, such as CRLF for Windows, and LF for </w:t>
+      </w:r>
+      <w:proofErr w:type="spellStart"/>
+      <w:r>
+        <w:t>linux</w:t>
+      </w:r>
+      <w:proofErr w:type="spellEnd"/>
+      <w:r>
+        <w:t>. Examples include “diff” (find file differences) and Bash.</w:t>
+      </w:r>
+    </w:p>
+    <w:p>
+      <w:r>
+        <w:t xml:space="preserve">Therefore many of the scripts try to remove the line ending </w:t>
+      </w:r>
+      <w:proofErr w:type="spellStart"/>
+      <w:r>
+        <w:t>conserations</w:t>
+      </w:r>
+      <w:proofErr w:type="spellEnd"/>
+      <w:r>
+        <w:t>, either by ignoring such line endings, or by converting all of the required files to the particular line ending in use.</w:t>
+      </w:r>
+    </w:p>
+    <w:p>
+      <w:r>
+        <w:t>The key to this is the “flip” utility. After searching for several line ending converters, “flip” was found on the most number of systems, as well as being one of the most clear and reliable utilities (it translates in both directions, it tolerates any mode of line ending as input, will not corrupt binaries, etc.).</w:t>
+      </w:r>
+    </w:p>
+    <w:p>
+      <w:r>
+        <w:t xml:space="preserve">Unfortunately, even flip was not found on some systems. The </w:t>
+      </w:r>
+      <w:proofErr w:type="spellStart"/>
+      <w:r>
+        <w:t>simpliest</w:t>
+      </w:r>
+      <w:proofErr w:type="spellEnd"/>
+      <w:r>
+        <w:t xml:space="preserve"> way to fix this was to include the </w:t>
+      </w:r>
+      <w:proofErr w:type="spellStart"/>
+      <w:r>
+        <w:t>flip.c</w:t>
+      </w:r>
+      <w:proofErr w:type="spellEnd"/>
+      <w:r>
+        <w:t xml:space="preserve"> program with the distribution, then let you compile to form a binary on your system to replace the utility.</w:t>
+      </w:r>
+    </w:p>
+    <w:p>
+      <w:r>
+        <w:t>To make the flip utility, you run:</w:t>
+      </w:r>
+    </w:p>
+    <w:p>
+      <w:r>
+        <w:t>$ make flip</w:t>
+      </w:r>
+    </w:p>
+    <w:p>
+      <w:r>
+        <w:t>Then flip will exist in the \bin</w:t>
+      </w:r>
+      <w:r>
+        <w:t xml:space="preserve"> directory.</w:t>
+      </w:r>
+    </w:p>
+    <w:p>
+      <w:r>
+        <w:t>Note that if you are using GIT</w:t>
+      </w:r>
+      <w:r>
+        <w:t xml:space="preserve"> to retrieve the P5 project, the file entries are given the “OS specific” line ending property. This means both that the line endings will be converted to the line endings particular to your OS, and also prevents line e</w:t>
+      </w:r>
+      <w:r>
+        <w:t>ndings from causing GIT</w:t>
+      </w:r>
+      <w:r>
+        <w:t xml:space="preserve"> to think the file has changed.</w:t>
+      </w:r>
+    </w:p>
+    <w:p>
+      <w:pPr>
+        <w:pStyle w:val="Heading1"/>
+      </w:pPr>
+      <w:bookmarkStart w:id="33" w:name="_Toc438300617"/>
+      <w:bookmarkStart w:id="34" w:name="_Ref467333498"/>
+      <w:bookmarkStart w:id="35" w:name="_Ref467333537"/>
+      <w:r>
+        <w:t>Building the Pascal-P4</w:t>
+      </w:r>
+      <w:r>
+        <w:t xml:space="preserve"> system</w:t>
+      </w:r>
+      <w:bookmarkEnd w:id="33"/>
+      <w:bookmarkEnd w:id="34"/>
+      <w:bookmarkEnd w:id="35"/>
     </w:p>
     <w:p>
       <w:pPr>
         <w:pStyle w:val="Heading2"/>
       </w:pPr>
-      <w:bookmarkStart w:id="32" w:name="_Toc320481278"/>
-      <w:bookmarkStart w:id="33" w:name="_Toc438300616"/>
-      <w:r>
-        <w:t>The “flip” command and line endings</w:t>
-      </w:r>
-      <w:bookmarkEnd w:id="32"/>
-      <w:bookmarkEnd w:id="33"/>
-    </w:p>
-    <w:p>
-      <w:r>
-        <w:t>Every effor</w:t>
-      </w:r>
-      <w:r>
-        <w:t>t was made to make the Pascal-P4</w:t>
-      </w:r>
-      <w:r>
-        <w:t xml:space="preserve"> </w:t>
-      </w:r>
-      <w:r>
-        <w:t xml:space="preserve">system </w:t>
-      </w:r>
-      <w:r>
-        <w:t xml:space="preserve">compile and evaluate system </w:t>
-      </w:r>
-      <w:proofErr w:type="spellStart"/>
-      <w:r>
-        <w:t>idenpendent</w:t>
-      </w:r>
-      <w:proofErr w:type="spellEnd"/>
-      <w:r>
-        <w:t xml:space="preserve"> of what system it is running on, from Windows command shell, to Linux with Bash shell. One common thing I have found is that several utilities don’t appreciate seeing a line ending outside of their “native” line ending, such as CRLF for Windows, and LF for </w:t>
-      </w:r>
-      <w:proofErr w:type="spellStart"/>
-      <w:r>
-        <w:t>linux</w:t>
-      </w:r>
-      <w:proofErr w:type="spellEnd"/>
-      <w:r>
-        <w:t>. Examples include “diff” (find file differences) and Bash.</w:t>
-      </w:r>
-    </w:p>
-    <w:p>
-      <w:r>
-        <w:t xml:space="preserve">Therefore many of the scripts try to remove the line ending </w:t>
-      </w:r>
-      <w:proofErr w:type="spellStart"/>
-      <w:r>
-        <w:t>conserations</w:t>
-      </w:r>
-      <w:proofErr w:type="spellEnd"/>
-      <w:r>
-        <w:t>, either by ignoring such line endings, or by converting all of the required files to the particular line ending in use.</w:t>
-      </w:r>
-    </w:p>
-    <w:p>
-      <w:r>
-        <w:lastRenderedPageBreak/>
-        <w:t>The key to this is the “flip” utility. After searching for several line ending converters, “flip” was found on the most number of systems, as well as being one of the most clear and reliable utilities (it translates in both directions, it tolerates any mode of line ending as input, will not corrupt binaries, etc.).</w:t>
-      </w:r>
-    </w:p>
-    <w:p>
-      <w:r>
-        <w:t xml:space="preserve">Unfortunately, even flip was not found on some systems. The </w:t>
-      </w:r>
-      <w:proofErr w:type="spellStart"/>
-      <w:r>
-        <w:t>simpliest</w:t>
-      </w:r>
-      <w:proofErr w:type="spellEnd"/>
-      <w:r>
-        <w:t xml:space="preserve"> way to fix this was to include the </w:t>
-      </w:r>
-      <w:proofErr w:type="spellStart"/>
-      <w:r>
-        <w:t>flip.c</w:t>
-      </w:r>
-      <w:proofErr w:type="spellEnd"/>
-      <w:r>
-        <w:t xml:space="preserve"> program with the distribution, then let you compile to form a binary on your system to replace the utility.</w:t>
-      </w:r>
-    </w:p>
-    <w:p>
-      <w:r>
-        <w:t>To make the flip utility, you run:</w:t>
-      </w:r>
-    </w:p>
-    <w:p>
-      <w:r>
-        <w:t>$ make flip</w:t>
-      </w:r>
-    </w:p>
-    <w:p>
-      <w:r>
-        <w:t>Then flip will exist in the \bin</w:t>
-      </w:r>
-      <w:r>
-        <w:t xml:space="preserve"> directory.</w:t>
-      </w:r>
-    </w:p>
-    <w:p>
-      <w:r>
-        <w:t>Note that if you are using GIT</w:t>
-      </w:r>
-      <w:r>
-        <w:t xml:space="preserve"> to retrieve the P5 project, the file entries are given the “OS specific” line ending property. This means both that the line endings will be converted to the line endings particular to your OS, and also prevents line e</w:t>
-      </w:r>
-      <w:r>
-        <w:t>ndings from causing GIT</w:t>
-      </w:r>
-      <w:r>
-        <w:t xml:space="preserve"> to think the file has changed.</w:t>
-      </w:r>
-    </w:p>
-    <w:p>
-      <w:pPr>
-        <w:pStyle w:val="Heading1"/>
-      </w:pPr>
-      <w:bookmarkStart w:id="34" w:name="_Toc438300617"/>
-      <w:r>
-        <w:t>Building the Pascal-P4</w:t>
-      </w:r>
-      <w:r>
-        <w:t xml:space="preserve"> system</w:t>
-      </w:r>
-      <w:bookmarkEnd w:id="34"/>
-    </w:p>
-    <w:p>
-      <w:pPr>
-        <w:pStyle w:val="Heading2"/>
-      </w:pPr>
-      <w:bookmarkStart w:id="35" w:name="_Toc320481279"/>
-      <w:bookmarkStart w:id="36" w:name="_Toc320481119"/>
+      <w:bookmarkStart w:id="36" w:name="_Toc320481279"/>
       <w:bookmarkStart w:id="37" w:name="_Toc438300618"/>
+      <w:bookmarkStart w:id="38" w:name="_Toc320481119"/>
       <w:r>
         <w:t>Compiling and running P4</w:t>
       </w:r>
       <w:r>
         <w:t xml:space="preserve"> with an existing ISO 7185 compiler</w:t>
       </w:r>
-      <w:bookmarkEnd w:id="35"/>
+      <w:bookmarkEnd w:id="36"/>
       <w:bookmarkEnd w:id="37"/>
     </w:p>
     <w:p>
@@ -13635,6 +13658,7 @@
     </w:p>
     <w:p>
       <w:r>
+        <w:lastRenderedPageBreak/>
         <w:t>P4</w:t>
       </w:r>
       <w:r>
@@ -13683,808 +13707,335 @@
     </w:p>
     <w:p>
       <w:r>
+        <w:t xml:space="preserve">The reason you need to change these files is because </w:t>
+      </w:r>
+      <w:proofErr w:type="spellStart"/>
+      <w:r>
+        <w:t>pcom.pas</w:t>
+      </w:r>
+      <w:proofErr w:type="spellEnd"/>
+      <w:r>
+        <w:t xml:space="preserve"> uses the header file "</w:t>
+      </w:r>
+      <w:proofErr w:type="spellStart"/>
+      <w:r>
+        <w:t>prr</w:t>
+      </w:r>
+      <w:proofErr w:type="spellEnd"/>
+      <w:r>
+        <w:t xml:space="preserve">" to output intermediate code, and </w:t>
+      </w:r>
+      <w:proofErr w:type="spellStart"/>
+      <w:r>
+        <w:t>pint.pas</w:t>
+      </w:r>
+      <w:proofErr w:type="spellEnd"/>
+      <w:r>
+        <w:t xml:space="preserve"> uses "</w:t>
+      </w:r>
+      <w:proofErr w:type="spellStart"/>
+      <w:r>
+        <w:t>prd</w:t>
+      </w:r>
+      <w:proofErr w:type="spellEnd"/>
+      <w:r>
+        <w:t>" for input and "</w:t>
+      </w:r>
+      <w:proofErr w:type="spellStart"/>
+      <w:r>
+        <w:t>prd</w:t>
+      </w:r>
+      <w:proofErr w:type="spellEnd"/>
+      <w:r>
+        <w:t>" for output. You need to find out how to connect these files in the program header to external named files.</w:t>
+      </w:r>
+    </w:p>
+    <w:p>
+      <w:r>
+        <w:t>For example, in IP Pascal, header files that don't bear a standard system name (like "input" and "output") are simply assigned in order</w:t>
+      </w:r>
+      <w:r>
+        <w:t xml:space="preserve"> from the command line. Thus, P4</w:t>
+      </w:r>
+      <w:r>
+        <w:t>.bat is simply:</w:t>
+      </w:r>
+    </w:p>
+    <w:p>
+      <w:pPr>
+        <w:pStyle w:val="Code"/>
+      </w:pPr>
+      <w:proofErr w:type="spellStart"/>
+      <w:proofErr w:type="gramStart"/>
+      <w:r>
+        <w:t>pcom</w:t>
+      </w:r>
+      <w:proofErr w:type="spellEnd"/>
+      <w:proofErr w:type="gramEnd"/>
+      <w:r>
+        <w:t xml:space="preserve"> %1.p5 &lt; %1.pas</w:t>
+      </w:r>
+    </w:p>
+    <w:p>
+      <w:pPr>
+        <w:pStyle w:val="Code"/>
+      </w:pPr>
+      <w:proofErr w:type="gramStart"/>
+      <w:r>
+        <w:t>pint</w:t>
+      </w:r>
+      <w:proofErr w:type="gramEnd"/>
+      <w:r>
+        <w:t xml:space="preserve"> %1.p5 %1.out</w:t>
+      </w:r>
+    </w:p>
+    <w:p>
+      <w:pPr>
+        <w:pStyle w:val="Code"/>
+      </w:pPr>
+    </w:p>
+    <w:p>
+      <w:proofErr w:type="gramStart"/>
+      <w:r>
+        <w:t>Where %1 is the first parameter from the command line.</w:t>
+      </w:r>
+      <w:proofErr w:type="gramEnd"/>
+    </w:p>
+    <w:p>
+      <w:r>
+        <w:t>P4</w:t>
+      </w:r>
+      <w:r>
+        <w:t xml:space="preserve">.bat lets the input and output from the running program go to the </w:t>
+      </w:r>
+      <w:proofErr w:type="gramStart"/>
+      <w:r>
+        <w:t>user  terminal</w:t>
+      </w:r>
+      <w:proofErr w:type="gramEnd"/>
+      <w:r>
+        <w:t xml:space="preserve">. Compile.bat and run.bat both specify all of the input, output, </w:t>
+      </w:r>
+      <w:proofErr w:type="spellStart"/>
+      <w:r>
+        <w:t>prd</w:t>
+      </w:r>
+      <w:proofErr w:type="spellEnd"/>
+      <w:r>
+        <w:t xml:space="preserve"> and </w:t>
+      </w:r>
+      <w:proofErr w:type="spellStart"/>
+      <w:r>
+        <w:t>prr</w:t>
+      </w:r>
+      <w:proofErr w:type="spellEnd"/>
+      <w:r>
+        <w:t xml:space="preserve"> files. The reason the second files are needed is so that the advanced automated tests can be run using batch files that aren't dependent on what compiler you are using.</w:t>
+      </w:r>
+    </w:p>
+    <w:p>
+      <w:pPr>
+        <w:pStyle w:val="Heading2"/>
+      </w:pPr>
+      <w:bookmarkStart w:id="39" w:name="_Toc438300619"/>
+      <w:r>
+        <w:t>Notes on using existing compilers</w:t>
+      </w:r>
+      <w:bookmarkEnd w:id="39"/>
+    </w:p>
+    <w:p>
+      <w:pPr>
+        <w:pStyle w:val="Heading3"/>
+      </w:pPr>
+      <w:bookmarkStart w:id="40" w:name="_Toc438300620"/>
+      <w:r>
+        <w:t>GPC</w:t>
+      </w:r>
+      <w:bookmarkEnd w:id="40"/>
+    </w:p>
+    <w:p>
+      <w:r>
+        <w:t>GPC (GNU Pascal Compiler</w:t>
+      </w:r>
+      <w:proofErr w:type="gramStart"/>
+      <w:r>
+        <w:t>)  is</w:t>
+      </w:r>
+      <w:proofErr w:type="gramEnd"/>
+      <w:r>
+        <w:t xml:space="preserve"> used in the following version:</w:t>
+      </w:r>
+    </w:p>
+    <w:p>
+      <w:pPr>
+        <w:pStyle w:val="Code"/>
+      </w:pPr>
+      <w:proofErr w:type="gramStart"/>
+      <w:r>
+        <w:t>GNU Pascal version 20070904, based on gcc-4.1.3 20080704 (prerelease) (Ubuntu 2.1-4.1.2-27ubuntu2).</w:t>
+      </w:r>
+      <w:proofErr w:type="gramEnd"/>
+    </w:p>
+    <w:p>
+      <w:pPr>
+        <w:pStyle w:val="Code"/>
+      </w:pPr>
+      <w:r>
+        <w:t>Copyright (C) 1987-2006 Free Software Foundation, Inc.</w:t>
+      </w:r>
+    </w:p>
+    <w:p>
+      <w:pPr>
+        <w:pStyle w:val="Code"/>
+      </w:pPr>
+    </w:p>
+    <w:p>
+      <w:r>
+        <w:t xml:space="preserve">I have had several difficulties with other versions of GPC, which give errors on standard ISO 7185 source, or crash, or other difficulties. The GPC developers announced they were halting development on GPC in the </w:t>
+      </w:r>
+      <w:proofErr w:type="spellStart"/>
+      <w:r>
+        <w:t>gpc</w:t>
+      </w:r>
+      <w:proofErr w:type="spellEnd"/>
+      <w:r>
+        <w:t xml:space="preserve"> mailing list. Please see their web page:</w:t>
+      </w:r>
+    </w:p>
+    <w:p>
+      <w:hyperlink r:id="rId15" w:history="1">
+        <w:r>
+          <w:rPr>
+            <w:rStyle w:val="Hyperlink"/>
+          </w:rPr>
+          <w:t>http://www.gnu-pascal.de</w:t>
+        </w:r>
+      </w:hyperlink>
+    </w:p>
+    <w:p>
+      <w:r>
+        <w:t xml:space="preserve">For any </w:t>
+      </w:r>
+      <w:proofErr w:type="gramStart"/>
+      <w:r>
+        <w:t>further  information</w:t>
+      </w:r>
+      <w:proofErr w:type="gramEnd"/>
+      <w:r>
+        <w:t>.</w:t>
+      </w:r>
+    </w:p>
+    <w:p>
+      <w:r>
+        <w:t xml:space="preserve">The main </w:t>
+      </w:r>
+      <w:r>
+        <w:t xml:space="preserve">difficulty with GPC </w:t>
+      </w:r>
+      <w:proofErr w:type="spellStart"/>
+      <w:r>
+        <w:t>vis</w:t>
+      </w:r>
+      <w:proofErr w:type="spellEnd"/>
+      <w:r>
+        <w:t>-a-vie P4</w:t>
+      </w:r>
+      <w:r>
+        <w:t xml:space="preserve"> is that testing of the GPC compiler for ISO 7185 </w:t>
+      </w:r>
+      <w:proofErr w:type="spellStart"/>
+      <w:r>
+        <w:t>compatability</w:t>
+      </w:r>
+      <w:proofErr w:type="spellEnd"/>
+      <w:r>
+        <w:t xml:space="preserve"> was not regularly done on GPC releases. Thus, otherwise working GPC releases were not able to compile and run standard ISO 7185 source code.</w:t>
+      </w:r>
+    </w:p>
+    <w:p>
+      <w:r>
+        <w:t xml:space="preserve">Because of this, I can only recommend the above version of GPC be </w:t>
+      </w:r>
+      <w:r>
+        <w:t>used, which compiles and runs P4</w:t>
+      </w:r>
+      <w:r>
+        <w:t xml:space="preserve"> error free. </w:t>
+      </w:r>
+    </w:p>
+    <w:p>
+      <w:r>
+        <w:t>In addition, please be aware that I have not run the GPC compiler, including the above version, through a current ISO 7185 compliance test such as appears here. My only concern is that GP</w:t>
+      </w:r>
+      <w:r>
+        <w:t xml:space="preserve">C be able to </w:t>
+      </w:r>
+      <w:proofErr w:type="spellStart"/>
+      <w:r>
+        <w:t>complile</w:t>
+      </w:r>
+      <w:proofErr w:type="spellEnd"/>
+      <w:r>
+        <w:t xml:space="preserve"> and run P4, and that the resulting P4</w:t>
+      </w:r>
+      <w:r>
+        <w:t xml:space="preserve"> runs the compliance tests. I leave it for others to run full compliance for GPC itself.</w:t>
+      </w:r>
+    </w:p>
+    <w:p>
+      <w:pPr>
+        <w:pStyle w:val="Heading4"/>
+      </w:pPr>
+      <w:bookmarkStart w:id="41" w:name="_Toc438300621"/>
+      <w:r>
         <w:lastRenderedPageBreak/>
-        <w:t xml:space="preserve">The reason you need to change these files is because </w:t>
-      </w:r>
-      <w:proofErr w:type="spellStart"/>
-      <w:r>
-        <w:t>pcom.pas</w:t>
-      </w:r>
-      <w:proofErr w:type="spellEnd"/>
-      <w:r>
-        <w:t xml:space="preserve"> uses the header file "</w:t>
-      </w:r>
-      <w:proofErr w:type="spellStart"/>
-      <w:r>
-        <w:t>prr</w:t>
-      </w:r>
-      <w:proofErr w:type="spellEnd"/>
-      <w:r>
-        <w:t xml:space="preserve">" to output intermediate code, and </w:t>
-      </w:r>
-      <w:proofErr w:type="spellStart"/>
-      <w:r>
-        <w:t>pint.pas</w:t>
-      </w:r>
-      <w:proofErr w:type="spellEnd"/>
-      <w:r>
-        <w:t xml:space="preserve"> uses "</w:t>
-      </w:r>
-      <w:proofErr w:type="spellStart"/>
-      <w:r>
-        <w:t>prd</w:t>
-      </w:r>
-      <w:proofErr w:type="spellEnd"/>
-      <w:r>
-        <w:t>" for input and "</w:t>
-      </w:r>
-      <w:proofErr w:type="spellStart"/>
-      <w:r>
-        <w:t>prd</w:t>
-      </w:r>
-      <w:proofErr w:type="spellEnd"/>
-      <w:r>
-        <w:t>" for output. You need to find out how to connect these files in the program header to external named files.</w:t>
-      </w:r>
-    </w:p>
-    <w:p>
-      <w:r>
-        <w:t>For example, in IP Pascal, header files that don't bear a standard system name (like "input" and "output") are simply assigned in order</w:t>
-      </w:r>
-      <w:r>
-        <w:t xml:space="preserve"> from the command line. Thus, P4</w:t>
-      </w:r>
-      <w:r>
-        <w:t>.bat is simply:</w:t>
-      </w:r>
-    </w:p>
-    <w:p>
-      <w:pPr>
-        <w:pStyle w:val="Code"/>
-      </w:pPr>
-      <w:proofErr w:type="spellStart"/>
+        <w:t>GPC on Cygwin</w:t>
+      </w:r>
+      <w:bookmarkEnd w:id="41"/>
+    </w:p>
+    <w:p>
+      <w:r>
+        <w:t xml:space="preserve">The current Cygwin release as of 2012/03/26 does not </w:t>
+      </w:r>
       <w:proofErr w:type="gramStart"/>
       <w:r>
-        <w:t>pcom</w:t>
-      </w:r>
-      <w:proofErr w:type="spellEnd"/>
+        <w:t>work,</w:t>
+      </w:r>
       <w:proofErr w:type="gramEnd"/>
       <w:r>
-        <w:t xml:space="preserve"> %1.p5 &lt; %1.pas</w:t>
-      </w:r>
-    </w:p>
-    <w:p>
-      <w:pPr>
-        <w:pStyle w:val="Code"/>
-      </w:pPr>
-      <w:proofErr w:type="gramStart"/>
-      <w:r>
-        <w:t>pint</w:t>
-      </w:r>
-      <w:proofErr w:type="gramEnd"/>
-      <w:r>
-        <w:t xml:space="preserve"> %1.p5 %1.out</w:t>
-      </w:r>
-    </w:p>
-    <w:p>
-      <w:pPr>
-        <w:pStyle w:val="Code"/>
-      </w:pPr>
-    </w:p>
-    <w:p>
-      <w:proofErr w:type="gramStart"/>
-      <w:r>
-        <w:t>Where %1 is the first parameter from the command line.</w:t>
-      </w:r>
-      <w:proofErr w:type="gramEnd"/>
-    </w:p>
-    <w:p>
-      <w:r>
-        <w:t>P4</w:t>
-      </w:r>
-      <w:r>
-        <w:t xml:space="preserve">.bat lets the input and output from the running program go to the </w:t>
-      </w:r>
-      <w:proofErr w:type="gramStart"/>
-      <w:r>
-        <w:t>user  terminal</w:t>
-      </w:r>
-      <w:proofErr w:type="gramEnd"/>
-      <w:r>
-        <w:t xml:space="preserve">. Compile.bat and run.bat both specify all of the input, output, </w:t>
-      </w:r>
-      <w:proofErr w:type="spellStart"/>
-      <w:r>
-        <w:t>prd</w:t>
-      </w:r>
-      <w:proofErr w:type="spellEnd"/>
-      <w:r>
-        <w:t xml:space="preserve"> and </w:t>
-      </w:r>
-      <w:proofErr w:type="spellStart"/>
-      <w:r>
-        <w:t>prr</w:t>
-      </w:r>
-      <w:proofErr w:type="spellEnd"/>
-      <w:r>
-        <w:t xml:space="preserve"> files. The reason the second files are needed is so that the advanced automated tests can be run using batch files that aren't dependent on what compiler you are using.</w:t>
-      </w:r>
-    </w:p>
-    <w:p>
-      <w:pPr>
-        <w:pStyle w:val="Heading2"/>
-      </w:pPr>
-      <w:bookmarkStart w:id="38" w:name="_Toc438300619"/>
-      <w:r>
-        <w:t>Notes on using existing compilers</w:t>
-      </w:r>
-      <w:bookmarkEnd w:id="38"/>
-    </w:p>
-    <w:p>
-      <w:pPr>
-        <w:pStyle w:val="Heading3"/>
-      </w:pPr>
-      <w:bookmarkStart w:id="39" w:name="_Toc438300620"/>
-      <w:r>
-        <w:t>GPC</w:t>
-      </w:r>
-      <w:bookmarkEnd w:id="39"/>
-    </w:p>
-    <w:p>
-      <w:r>
-        <w:t>GPC (GNU Pascal Compiler</w:t>
-      </w:r>
-      <w:proofErr w:type="gramStart"/>
-      <w:r>
-        <w:t>)  is</w:t>
-      </w:r>
-      <w:proofErr w:type="gramEnd"/>
-      <w:r>
-        <w:t xml:space="preserve"> used in the following version:</w:t>
-      </w:r>
-    </w:p>
-    <w:p>
-      <w:pPr>
-        <w:pStyle w:val="Code"/>
-      </w:pPr>
-      <w:proofErr w:type="gramStart"/>
-      <w:r>
-        <w:t>GNU Pascal version 20070904, based on gcc-4.1.3 20080704 (prerelease) (Ubuntu 2.1-4.1.2-27ubuntu2).</w:t>
-      </w:r>
-      <w:proofErr w:type="gramEnd"/>
-    </w:p>
-    <w:p>
-      <w:pPr>
-        <w:pStyle w:val="Code"/>
-      </w:pPr>
-      <w:r>
-        <w:t>Copyright (C) 1987-2006 Free Software Foundation, Inc.</w:t>
-      </w:r>
-    </w:p>
-    <w:p>
-      <w:pPr>
-        <w:pStyle w:val="Code"/>
-      </w:pPr>
-    </w:p>
-    <w:p>
-      <w:r>
-        <w:t xml:space="preserve">I have had several difficulties with other versions of GPC, which give errors on standard ISO 7185 source, or crash, or other difficulties. The GPC developers announced they were halting development on GPC in the </w:t>
-      </w:r>
-      <w:proofErr w:type="spellStart"/>
-      <w:r>
-        <w:t>gpc</w:t>
-      </w:r>
-      <w:proofErr w:type="spellEnd"/>
-      <w:r>
-        <w:t xml:space="preserve"> mailing list. Please see their web page:</w:t>
-      </w:r>
-    </w:p>
-    <w:p>
-      <w:hyperlink r:id="rId15" w:history="1">
-        <w:r>
-          <w:rPr>
-            <w:rStyle w:val="Hyperlink"/>
-          </w:rPr>
-          <w:t>http://www.gnu-pascal.de</w:t>
-        </w:r>
-      </w:hyperlink>
-    </w:p>
-    <w:p>
-      <w:r>
-        <w:t xml:space="preserve">For any </w:t>
-      </w:r>
-      <w:proofErr w:type="gramStart"/>
-      <w:r>
-        <w:t>further  information</w:t>
-      </w:r>
-      <w:proofErr w:type="gramEnd"/>
-      <w:r>
-        <w:t>.</w:t>
-      </w:r>
-    </w:p>
-    <w:p>
-      <w:r>
-        <w:t xml:space="preserve">The main </w:t>
-      </w:r>
-      <w:r>
-        <w:t xml:space="preserve">difficulty with GPC </w:t>
-      </w:r>
-      <w:proofErr w:type="spellStart"/>
-      <w:r>
-        <w:t>vis</w:t>
-      </w:r>
-      <w:proofErr w:type="spellEnd"/>
-      <w:r>
-        <w:t>-a-vie P4</w:t>
-      </w:r>
-      <w:r>
-        <w:t xml:space="preserve"> is that testing of the GPC compiler for ISO 7185 </w:t>
-      </w:r>
-      <w:proofErr w:type="spellStart"/>
-      <w:r>
-        <w:t>compatability</w:t>
-      </w:r>
-      <w:proofErr w:type="spellEnd"/>
-      <w:r>
-        <w:t xml:space="preserve"> was not regularly done on GPC releases. Thus, otherwise working GPC releases were not able to compile and run standard ISO 7185 source code.</w:t>
-      </w:r>
-    </w:p>
-    <w:p>
-      <w:r>
-        <w:t xml:space="preserve">Because of this, I can only recommend the above version of GPC be </w:t>
-      </w:r>
-      <w:r>
-        <w:t>used, which compiles and runs P4</w:t>
-      </w:r>
-      <w:r>
-        <w:t xml:space="preserve"> error free. </w:t>
-      </w:r>
-    </w:p>
-    <w:p>
-      <w:r>
-        <w:t>In addition, please be aware that I have not run the GPC compiler, including the above version, through a current ISO 7185 compliance test such as appears here. My only concern is that GP</w:t>
-      </w:r>
-      <w:r>
-        <w:t xml:space="preserve">C be able to </w:t>
-      </w:r>
-      <w:proofErr w:type="spellStart"/>
-      <w:r>
-        <w:t>complile</w:t>
-      </w:r>
-      <w:proofErr w:type="spellEnd"/>
-      <w:r>
-        <w:t xml:space="preserve"> and run P4, and that the resulting P4</w:t>
-      </w:r>
-      <w:r>
-        <w:t xml:space="preserve"> runs the compliance tests. I leave it for others to run full compliance for GPC itself.</w:t>
+        <w:t xml:space="preserve"> since it uses GPC 2005, and is broken at that (it has the .</w:t>
+      </w:r>
+      <w:proofErr w:type="spellStart"/>
+      <w:r>
+        <w:t>dlls</w:t>
+      </w:r>
+      <w:proofErr w:type="spellEnd"/>
+      <w:r>
+        <w:t xml:space="preserve"> for GPC installed incorrectly).</w:t>
       </w:r>
     </w:p>
     <w:p>
       <w:pPr>
         <w:pStyle w:val="Heading4"/>
-      </w:pPr>
-      <w:bookmarkStart w:id="40" w:name="_Toc438300621"/>
-      <w:r>
-        <w:t>GPC on Cygwin</w:t>
-      </w:r>
-      <w:bookmarkEnd w:id="40"/>
-    </w:p>
-    <w:p>
-      <w:r>
-        <w:t xml:space="preserve">The current Cygwin release as of 2012/03/26 does not </w:t>
-      </w:r>
-      <w:proofErr w:type="gramStart"/>
-      <w:r>
-        <w:t>work,</w:t>
-      </w:r>
-      <w:proofErr w:type="gramEnd"/>
-      <w:r>
-        <w:t xml:space="preserve"> since it uses GPC 2005, and is broken at that (it has the .</w:t>
-      </w:r>
-      <w:proofErr w:type="spellStart"/>
-      <w:r>
-        <w:t>dlls</w:t>
-      </w:r>
-      <w:proofErr w:type="spellEnd"/>
-      <w:r>
-        <w:t xml:space="preserve"> for GPC installed incorrectly).</w:t>
-      </w:r>
-    </w:p>
-    <w:p>
-      <w:r>
-        <w:t xml:space="preserve">A procedure to use GPC </w:t>
-      </w:r>
-      <w:proofErr w:type="gramStart"/>
-      <w:r>
-        <w:t>under  the</w:t>
-      </w:r>
-      <w:proofErr w:type="gramEnd"/>
-      <w:r>
-        <w:t xml:space="preserve"> current Cygwin I have used is as follows:</w:t>
-      </w:r>
-    </w:p>
-    <w:p>
-      <w:pPr>
-        <w:pStyle w:val="ListParagraph"/>
-        <w:numPr>
-          <w:ilvl w:val="0"/>
-          <w:numId w:val="19"/>
-        </w:numPr>
-      </w:pPr>
-      <w:r>
-        <w:t>Install the latest version of Cygwin (the one I tried is Cygwin/X, a very useful package).</w:t>
-      </w:r>
-    </w:p>
-    <w:p>
-      <w:pPr>
-        <w:pStyle w:val="ListParagraph"/>
-        <w:numPr>
-          <w:ilvl w:val="0"/>
-          <w:numId w:val="19"/>
-        </w:numPr>
-      </w:pPr>
-      <w:r>
-        <w:lastRenderedPageBreak/>
-        <w:t>Place c:\cygwin\bin on your path.</w:t>
-      </w:r>
-    </w:p>
-    <w:p>
-      <w:pPr>
-        <w:pStyle w:val="ListParagraph"/>
-        <w:numPr>
-          <w:ilvl w:val="0"/>
-          <w:numId w:val="19"/>
-        </w:numPr>
-      </w:pPr>
-      <w:r>
-        <w:t>Go to the website:</w:t>
-      </w:r>
-    </w:p>
-    <w:p>
-      <w:pPr>
-        <w:ind w:left="720"/>
-      </w:pPr>
-      <w:hyperlink r:id="rId16" w:history="1">
-        <w:r>
-          <w:rPr>
-            <w:rStyle w:val="Hyperlink"/>
-          </w:rPr>
-          <w:t>http://www.gnu-pascal.de/binary/cygwin/</w:t>
-        </w:r>
-      </w:hyperlink>
-    </w:p>
-    <w:p>
-      <w:r>
-        <w:tab/>
-        <w:t>And download and install:</w:t>
-      </w:r>
-    </w:p>
-    <w:p>
-      <w:pPr>
-        <w:rPr>
-          <w:color w:val="000000"/>
-          <w:sz w:val="27"/>
-          <w:szCs w:val="27"/>
+        <w:rPr>
           <w:shd w:val="clear" w:color="auto" w:fill="FFFFFF"/>
         </w:rPr>
       </w:pPr>
-      <w:r>
-        <w:tab/>
-      </w:r>
-      <w:hyperlink r:id="rId17" w:history="1">
-        <w:proofErr w:type="gramStart"/>
-        <w:r>
-          <w:rPr>
-            <w:rStyle w:val="Hyperlink"/>
-            <w:sz w:val="27"/>
-            <w:szCs w:val="27"/>
-            <w:shd w:val="clear" w:color="auto" w:fill="FFFFFF"/>
-          </w:rPr>
-          <w:t>gpc-20070904-with-gcc.i686-pc-cygwin.tar.gz</w:t>
-        </w:r>
-        <w:proofErr w:type="gramEnd"/>
-      </w:hyperlink>
-      <w:r>
-        <w:rPr>
-          <w:color w:val="000000"/>
-          <w:sz w:val="27"/>
-          <w:szCs w:val="27"/>
+      <w:bookmarkStart w:id="42" w:name="_Toc438300622"/>
+      <w:r>
+        <w:rPr>
           <w:shd w:val="clear" w:color="auto" w:fill="FFFFFF"/>
         </w:rPr>
-        <w:t> </w:t>
-      </w:r>
-    </w:p>
-    <w:p>
-      <w:pPr>
-        <w:ind w:firstLine="720"/>
-        <w:rPr>
-          <w:color w:val="000000"/>
-          <w:sz w:val="27"/>
-          <w:szCs w:val="27"/>
+        <w:t xml:space="preserve">GPC for </w:t>
+      </w:r>
+      <w:proofErr w:type="spellStart"/>
+      <w:r>
+        <w:rPr>
           <w:shd w:val="clear" w:color="auto" w:fill="FFFFFF"/>
         </w:rPr>
-      </w:pPr>
-      <w:r>
-        <w:rPr>
-          <w:color w:val="000000"/>
-          <w:sz w:val="27"/>
-          <w:szCs w:val="27"/>
-          <w:shd w:val="clear" w:color="auto" w:fill="FFFFFF"/>
-        </w:rPr>
-        <w:t>(4.4mb, gpc-20070904, based on gcc-3.4.4,</w:t>
-      </w:r>
-      <w:r>
-        <w:rPr>
-          <w:rStyle w:val="apple-converted-space"/>
-          <w:color w:val="000000"/>
-          <w:sz w:val="27"/>
-          <w:szCs w:val="27"/>
-          <w:shd w:val="clear" w:color="auto" w:fill="FFFFFF"/>
-        </w:rPr>
-        <w:t> </w:t>
-      </w:r>
-      <w:r>
-        <w:rPr>
-          <w:color w:val="FF0000"/>
-          <w:sz w:val="27"/>
-          <w:szCs w:val="27"/>
-          <w:shd w:val="clear" w:color="auto" w:fill="FFFFFF"/>
-        </w:rPr>
-        <w:t>with gcc-3.4.4 support files</w:t>
-      </w:r>
-      <w:r>
-        <w:rPr>
-          <w:color w:val="000000"/>
-          <w:sz w:val="27"/>
-          <w:szCs w:val="27"/>
-          <w:shd w:val="clear" w:color="auto" w:fill="FFFFFF"/>
-        </w:rPr>
-        <w:t>)</w:t>
-      </w:r>
-    </w:p>
-    <w:p>
-      <w:pPr>
-        <w:pStyle w:val="ListParagraph"/>
-        <w:numPr>
-          <w:ilvl w:val="0"/>
-          <w:numId w:val="19"/>
-        </w:numPr>
-        <w:rPr>
-          <w:color w:val="000000"/>
-          <w:shd w:val="clear" w:color="auto" w:fill="FFFFFF"/>
-        </w:rPr>
-      </w:pPr>
-      <w:r>
-        <w:rPr>
-          <w:color w:val="000000"/>
-          <w:shd w:val="clear" w:color="auto" w:fill="FFFFFF"/>
-        </w:rPr>
-        <w:t>After installing this package in an appropriate directory, say c:\gpc, modify your path to include c:\gpc\usr\bin ahead of the c:\cygwin\bin directory in the path.</w:t>
-      </w:r>
-    </w:p>
-    <w:p>
-      <w:pPr>
-        <w:pStyle w:val="ListParagraph"/>
-        <w:numPr>
-          <w:ilvl w:val="0"/>
-          <w:numId w:val="19"/>
-        </w:numPr>
-        <w:rPr>
-          <w:color w:val="000000"/>
-          <w:shd w:val="clear" w:color="auto" w:fill="FFFFFF"/>
-        </w:rPr>
-      </w:pPr>
-      <w:r>
-        <w:rPr>
-          <w:color w:val="000000"/>
-          <w:shd w:val="clear" w:color="auto" w:fill="FFFFFF"/>
-        </w:rPr>
-        <w:t xml:space="preserve">Add </w:t>
-      </w:r>
-      <w:proofErr w:type="spellStart"/>
-      <w:r>
-        <w:rPr>
-          <w:color w:val="000000"/>
-          <w:shd w:val="clear" w:color="auto" w:fill="FFFFFF"/>
-        </w:rPr>
-        <w:t>cygwin</w:t>
-      </w:r>
-      <w:proofErr w:type="spellEnd"/>
-      <w:r>
-        <w:rPr>
-          <w:color w:val="000000"/>
-          <w:shd w:val="clear" w:color="auto" w:fill="FFFFFF"/>
-        </w:rPr>
-        <w:t>=</w:t>
-      </w:r>
-      <w:proofErr w:type="spellStart"/>
-      <w:r>
-        <w:rPr>
-          <w:color w:val="000000"/>
-          <w:shd w:val="clear" w:color="auto" w:fill="FFFFFF"/>
-        </w:rPr>
-        <w:t>nodosfilewarning</w:t>
-      </w:r>
-      <w:proofErr w:type="spellEnd"/>
-      <w:r>
-        <w:rPr>
-          <w:color w:val="000000"/>
-          <w:shd w:val="clear" w:color="auto" w:fill="FFFFFF"/>
-        </w:rPr>
-        <w:t xml:space="preserve"> (as stated in section </w:t>
-      </w:r>
-      <w:r>
-        <w:fldChar w:fldCharType="begin"/>
-      </w:r>
-      <w:r>
-        <w:instrText xml:space="preserve"> REF _Ref320531634 \r \h  \* MERGEFORMAT </w:instrText>
-      </w:r>
-      <w:r>
-        <w:fldChar w:fldCharType="separate"/>
-      </w:r>
-      <w:r>
-        <w:rPr>
-          <w:color w:val="000000"/>
-          <w:shd w:val="clear" w:color="auto" w:fill="FFFFFF"/>
-        </w:rPr>
-        <w:t>15</w:t>
-      </w:r>
-      <w:r>
-        <w:fldChar w:fldCharType="end"/>
-      </w:r>
-      <w:r>
-        <w:rPr>
-          <w:color w:val="000000"/>
-          <w:shd w:val="clear" w:color="auto" w:fill="FFFFFF"/>
-        </w:rPr>
-        <w:t xml:space="preserve"> “</w:t>
-      </w:r>
-      <w:r>
-        <w:fldChar w:fldCharType="begin"/>
-      </w:r>
-      <w:r>
-        <w:instrText xml:space="preserve"> REF _Ref320531638 \h  \* MERGEFORMAT </w:instrText>
-      </w:r>
-      <w:r>
-        <w:fldChar w:fldCharType="separate"/>
-      </w:r>
-      <w:r>
-        <w:t>Reliance on Unix commands in the P5 toolset</w:t>
-      </w:r>
-      <w:r>
-        <w:fldChar w:fldCharType="end"/>
-      </w:r>
-      <w:r>
-        <w:rPr>
-          <w:color w:val="000000"/>
-          <w:shd w:val="clear" w:color="auto" w:fill="FFFFFF"/>
-        </w:rPr>
-        <w:t>”).</w:t>
-      </w:r>
-    </w:p>
-    <w:p>
-      <w:pPr>
-        <w:rPr>
-          <w:shd w:val="clear" w:color="auto" w:fill="FFFFFF"/>
-        </w:rPr>
-      </w:pPr>
-      <w:r>
-        <w:rPr>
-          <w:shd w:val="clear" w:color="auto" w:fill="FFFFFF"/>
-        </w:rPr>
-        <w:t>Now you will be able to follow the normal</w:t>
-      </w:r>
-      <w:r>
-        <w:rPr>
-          <w:shd w:val="clear" w:color="auto" w:fill="FFFFFF"/>
-        </w:rPr>
-        <w:t xml:space="preserve"> </w:t>
-      </w:r>
-      <w:proofErr w:type="spellStart"/>
-      <w:r>
-        <w:rPr>
-          <w:shd w:val="clear" w:color="auto" w:fill="FFFFFF"/>
-        </w:rPr>
-        <w:t>gpc</w:t>
-      </w:r>
-      <w:proofErr w:type="spellEnd"/>
-      <w:r>
-        <w:rPr>
-          <w:shd w:val="clear" w:color="auto" w:fill="FFFFFF"/>
-        </w:rPr>
-        <w:t xml:space="preserve"> instructions here to get p4</w:t>
-      </w:r>
-      <w:r>
-        <w:rPr>
-          <w:shd w:val="clear" w:color="auto" w:fill="FFFFFF"/>
-        </w:rPr>
-        <w:t xml:space="preserve"> running</w:t>
-      </w:r>
-      <w:r>
-        <w:rPr>
-          <w:shd w:val="clear" w:color="auto" w:fill="FFFFFF"/>
-        </w:rPr>
-        <w:t>, using the standard Windows command shell</w:t>
-      </w:r>
-      <w:r>
-        <w:rPr>
-          <w:shd w:val="clear" w:color="auto" w:fill="FFFFFF"/>
-        </w:rPr>
-        <w:t>.</w:t>
-      </w:r>
-      <w:r>
-        <w:rPr>
-          <w:shd w:val="clear" w:color="auto" w:fill="FFFFFF"/>
-        </w:rPr>
-        <w:t xml:space="preserve"> Note that this trick won’t work with the command shells Cygwin provides.</w:t>
-      </w:r>
-    </w:p>
-    <w:p>
-      <w:pPr>
-        <w:rPr>
-          <w:shd w:val="clear" w:color="auto" w:fill="FFFFFF"/>
-        </w:rPr>
-      </w:pPr>
-      <w:r>
-        <w:rPr>
-          <w:shd w:val="clear" w:color="auto" w:fill="FFFFFF"/>
-        </w:rPr>
-        <w:t>To reiterate the steps that follow:</w:t>
-      </w:r>
-    </w:p>
-    <w:p>
-      <w:pPr>
-        <w:rPr>
-          <w:shd w:val="clear" w:color="auto" w:fill="FFFFFF"/>
-        </w:rPr>
-      </w:pPr>
-      <w:r>
-        <w:rPr>
-          <w:shd w:val="clear" w:color="auto" w:fill="FFFFFF"/>
-        </w:rPr>
-        <w:t xml:space="preserve">$ configure </w:t>
-      </w:r>
-      <w:r>
-        <w:rPr>
-          <w:shd w:val="clear" w:color="auto" w:fill="FFFFFF"/>
-        </w:rPr>
-        <w:t>--</w:t>
-      </w:r>
-      <w:proofErr w:type="spellStart"/>
-      <w:r>
-        <w:rPr>
-          <w:shd w:val="clear" w:color="auto" w:fill="FFFFFF"/>
-        </w:rPr>
-        <w:t>gpc</w:t>
-      </w:r>
-      <w:proofErr w:type="spellEnd"/>
-      <w:r>
-        <w:rPr>
-          <w:shd w:val="clear" w:color="auto" w:fill="FFFFFF"/>
-        </w:rPr>
-        <w:tab/>
-        <w:t>Configure for GPC compiler.</w:t>
-      </w:r>
-    </w:p>
-    <w:p>
-      <w:pPr>
-        <w:rPr>
-          <w:shd w:val="clear" w:color="auto" w:fill="FFFFFF"/>
-        </w:rPr>
-      </w:pPr>
-      <w:r>
-        <w:rPr>
-          <w:shd w:val="clear" w:color="auto" w:fill="FFFFFF"/>
-        </w:rPr>
-        <w:t>$ make</w:t>
-      </w:r>
-      <w:r>
-        <w:rPr>
-          <w:shd w:val="clear" w:color="auto" w:fill="FFFFFF"/>
-        </w:rPr>
-        <w:tab/>
-      </w:r>
-      <w:r>
-        <w:rPr>
-          <w:shd w:val="clear" w:color="auto" w:fill="FFFFFF"/>
-        </w:rPr>
-        <w:tab/>
-      </w:r>
-      <w:r>
-        <w:rPr>
-          <w:shd w:val="clear" w:color="auto" w:fill="FFFFFF"/>
-        </w:rPr>
-        <w:tab/>
-      </w:r>
-      <w:proofErr w:type="gramStart"/>
-      <w:r>
-        <w:rPr>
-          <w:shd w:val="clear" w:color="auto" w:fill="FFFFFF"/>
-        </w:rPr>
-        <w:t>Build</w:t>
-      </w:r>
-      <w:proofErr w:type="gramEnd"/>
-      <w:r>
-        <w:rPr>
-          <w:shd w:val="clear" w:color="auto" w:fill="FFFFFF"/>
-        </w:rPr>
-        <w:t xml:space="preserve"> the P4</w:t>
-      </w:r>
-      <w:r>
-        <w:rPr>
-          <w:shd w:val="clear" w:color="auto" w:fill="FFFFFF"/>
-        </w:rPr>
-        <w:t xml:space="preserve"> binaries.</w:t>
-      </w:r>
-    </w:p>
-    <w:p>
-      <w:pPr>
-        <w:rPr>
-          <w:shd w:val="clear" w:color="auto" w:fill="FFFFFF"/>
-        </w:rPr>
-      </w:pPr>
-      <w:r>
-        <w:rPr>
-          <w:shd w:val="clear" w:color="auto" w:fill="FFFFFF"/>
-        </w:rPr>
-        <w:t xml:space="preserve">$ </w:t>
-      </w:r>
-      <w:proofErr w:type="gramStart"/>
-      <w:r>
-        <w:rPr>
-          <w:shd w:val="clear" w:color="auto" w:fill="FFFFFF"/>
-        </w:rPr>
-        <w:t>regress</w:t>
-      </w:r>
-      <w:proofErr w:type="gramEnd"/>
-      <w:r>
-        <w:rPr>
-          <w:shd w:val="clear" w:color="auto" w:fill="FFFFFF"/>
-        </w:rPr>
-        <w:tab/>
-      </w:r>
-      <w:r>
-        <w:rPr>
-          <w:shd w:val="clear" w:color="auto" w:fill="FFFFFF"/>
-        </w:rPr>
-        <w:tab/>
-        <w:t>Run the r</w:t>
-      </w:r>
-      <w:r>
-        <w:rPr>
-          <w:shd w:val="clear" w:color="auto" w:fill="FFFFFF"/>
-        </w:rPr>
-        <w:t>egression suites to check the P4</w:t>
-      </w:r>
-      <w:r>
-        <w:rPr>
-          <w:shd w:val="clear" w:color="auto" w:fill="FFFFFF"/>
-        </w:rPr>
-        <w:t xml:space="preserve"> compiler.</w:t>
-      </w:r>
-    </w:p>
-    <w:p>
-      <w:pPr>
-        <w:pStyle w:val="Heading4"/>
-        <w:rPr>
-          <w:shd w:val="clear" w:color="auto" w:fill="FFFFFF"/>
-        </w:rPr>
-      </w:pPr>
-      <w:bookmarkStart w:id="41" w:name="_Toc438300622"/>
-      <w:r>
-        <w:rPr>
-          <w:shd w:val="clear" w:color="auto" w:fill="FFFFFF"/>
-        </w:rPr>
-        <w:t xml:space="preserve">GPC for </w:t>
-      </w:r>
-      <w:proofErr w:type="spellStart"/>
-      <w:r>
-        <w:rPr>
-          <w:shd w:val="clear" w:color="auto" w:fill="FFFFFF"/>
-        </w:rPr>
         <w:t>mingw</w:t>
       </w:r>
-      <w:bookmarkEnd w:id="41"/>
+      <w:bookmarkEnd w:id="42"/>
       <w:proofErr w:type="spellEnd"/>
     </w:p>
     <w:p>
@@ -14495,27 +14046,6 @@
       <w:proofErr w:type="spellEnd"/>
       <w:r>
         <w:t xml:space="preserve"> (Minimal GNU for Windows) is a different port of the GNU catalog for windows that runs directly on windows. That is, each binary is statically linked with its support library, and it is designed to work with windows directly.</w:t>
-      </w:r>
-    </w:p>
-    <w:p>
-      <w:r>
-        <w:t xml:space="preserve">As Cygwin has become more and more a full emulation of the </w:t>
-      </w:r>
-      <w:proofErr w:type="gramStart"/>
-      <w:r>
-        <w:t>Unix</w:t>
-      </w:r>
-      <w:proofErr w:type="gramEnd"/>
-      <w:r>
-        <w:t xml:space="preserve"> environment (a good thing), it has become less usable in interaction with other Windows programs. Thus I have found the </w:t>
-      </w:r>
-      <w:proofErr w:type="spellStart"/>
-      <w:r>
-        <w:t>mingw</w:t>
-      </w:r>
-      <w:proofErr w:type="spellEnd"/>
-      <w:r>
-        <w:t xml:space="preserve"> package more cooperative for every day Windows work.</w:t>
       </w:r>
     </w:p>
     <w:p>
@@ -14577,7 +14107,7 @@
         <w:keepLines/>
         <w:ind w:left="720"/>
       </w:pPr>
-      <w:hyperlink r:id="rId18" w:history="1">
+      <w:hyperlink r:id="rId16" w:history="1">
         <w:r>
           <w:rPr>
             <w:rStyle w:val="Hyperlink"/>
@@ -14610,7 +14140,7 @@
       <w:r>
         <w:tab/>
       </w:r>
-      <w:hyperlink r:id="rId19" w:history="1">
+      <w:hyperlink r:id="rId17" w:history="1">
         <w:proofErr w:type="gramStart"/>
         <w:r>
           <w:rPr>
@@ -14720,22 +14250,6 @@
     <w:p>
       <w:pPr>
         <w:rPr>
-          <w:color w:val="000000"/>
-          <w:shd w:val="clear" w:color="auto" w:fill="FFFFFF"/>
-        </w:rPr>
-      </w:pPr>
-      <w:r>
-        <w:rPr>
-          <w:color w:val="000000"/>
-          <w:shd w:val="clear" w:color="auto" w:fill="FFFFFF"/>
-        </w:rPr>
-        <w:lastRenderedPageBreak/>
-        <w:t>Note that this is based on a slightly different version than Cygwin.</w:t>
-      </w:r>
-    </w:p>
-    <w:p>
-      <w:pPr>
-        <w:rPr>
           <w:shd w:val="clear" w:color="auto" w:fill="FFFFFF"/>
         </w:rPr>
       </w:pPr>
@@ -14861,7 +14375,15 @@
         <w:rPr>
           <w:shd w:val="clear" w:color="auto" w:fill="FFFFFF"/>
         </w:rPr>
-        <w:t>Build</w:t>
+        <w:t>Bu</w:t>
+      </w:r>
+      <w:bookmarkStart w:id="43" w:name="_GoBack"/>
+      <w:bookmarkEnd w:id="43"/>
+      <w:r>
+        <w:rPr>
+          <w:shd w:val="clear" w:color="auto" w:fill="FFFFFF"/>
+        </w:rPr>
+        <w:t>ild</w:t>
       </w:r>
       <w:proofErr w:type="gramEnd"/>
       <w:r>
@@ -14968,16 +14490,16 @@
       <w:pPr>
         <w:pStyle w:val="Heading1"/>
       </w:pPr>
-      <w:bookmarkStart w:id="42" w:name="_Toc320481294"/>
-      <w:bookmarkStart w:id="43" w:name="_Toc438300623"/>
+      <w:bookmarkStart w:id="44" w:name="_Toc320481294"/>
+      <w:bookmarkStart w:id="45" w:name="_Toc438300623"/>
       <w:r>
         <w:t>Files in the P4</w:t>
       </w:r>
       <w:r>
         <w:t xml:space="preserve"> package</w:t>
       </w:r>
-      <w:bookmarkEnd w:id="42"/>
-      <w:bookmarkEnd w:id="43"/>
+      <w:bookmarkEnd w:id="44"/>
+      <w:bookmarkEnd w:id="45"/>
     </w:p>
     <w:p>
       <w:r>
@@ -15033,6 +14555,7 @@
       </w:pPr>
       <w:proofErr w:type="gramStart"/>
       <w:r>
+        <w:lastRenderedPageBreak/>
         <w:t>LICENSE</w:t>
       </w:r>
       <w:r>
@@ -15143,11 +14666,11 @@
       <w:pPr>
         <w:pStyle w:val="Heading2"/>
       </w:pPr>
-      <w:bookmarkStart w:id="44" w:name="_Toc438300624"/>
+      <w:bookmarkStart w:id="46" w:name="_Toc438300624"/>
       <w:r>
         <w:t>Directory: bin</w:t>
       </w:r>
-      <w:bookmarkEnd w:id="44"/>
+      <w:bookmarkEnd w:id="46"/>
     </w:p>
     <w:p>
       <w:pPr>
@@ -15219,7 +14742,6 @@
       </w:pPr>
       <w:proofErr w:type="gramStart"/>
       <w:r>
-        <w:lastRenderedPageBreak/>
         <w:t>diffnole.bat</w:t>
       </w:r>
       <w:proofErr w:type="gramEnd"/>
@@ -15374,6 +14896,7 @@
       <w:proofErr w:type="spellStart"/>
       <w:proofErr w:type="gramStart"/>
       <w:r>
+        <w:lastRenderedPageBreak/>
         <w:t>pcom</w:t>
       </w:r>
       <w:proofErr w:type="spellEnd"/>
@@ -15594,7 +15117,6 @@
       </w:pPr>
       <w:proofErr w:type="gramStart"/>
       <w:r>
-        <w:lastRenderedPageBreak/>
         <w:t>testprog.bat</w:t>
       </w:r>
       <w:proofErr w:type="gramEnd"/>
@@ -15661,7 +15183,7 @@
       <w:pPr>
         <w:pStyle w:val="Heading2"/>
       </w:pPr>
-      <w:bookmarkStart w:id="45" w:name="_Toc438300625"/>
+      <w:bookmarkStart w:id="47" w:name="_Toc438300625"/>
       <w:r>
         <w:t xml:space="preserve">Directory: </w:t>
       </w:r>
@@ -15669,7 +15191,7 @@
       <w:r>
         <w:t>c_support</w:t>
       </w:r>
-      <w:bookmarkEnd w:id="45"/>
+      <w:bookmarkEnd w:id="47"/>
       <w:proofErr w:type="spellEnd"/>
     </w:p>
     <w:p>
@@ -15708,11 +15230,11 @@
       <w:pPr>
         <w:pStyle w:val="Heading2"/>
       </w:pPr>
-      <w:bookmarkStart w:id="46" w:name="_Toc438300626"/>
+      <w:bookmarkStart w:id="48" w:name="_Toc438300626"/>
       <w:r>
         <w:t>Directory: doc</w:t>
       </w:r>
-      <w:bookmarkEnd w:id="46"/>
+      <w:bookmarkEnd w:id="48"/>
     </w:p>
     <w:p>
       <w:pPr>
@@ -15759,8 +15281,8 @@
       <w:pPr>
         <w:pStyle w:val="Heading2"/>
       </w:pPr>
-      <w:bookmarkStart w:id="47" w:name="_Toc320481295"/>
-      <w:bookmarkStart w:id="48" w:name="_Toc438300627"/>
+      <w:bookmarkStart w:id="49" w:name="_Toc320481295"/>
+      <w:bookmarkStart w:id="50" w:name="_Toc438300627"/>
       <w:r>
         <w:t xml:space="preserve">Directory: </w:t>
       </w:r>
@@ -15768,8 +15290,8 @@
       <w:r>
         <w:t>gpc</w:t>
       </w:r>
-      <w:bookmarkEnd w:id="47"/>
-      <w:bookmarkEnd w:id="48"/>
+      <w:bookmarkEnd w:id="49"/>
+      <w:bookmarkEnd w:id="50"/>
       <w:proofErr w:type="spellEnd"/>
     </w:p>
     <w:p>
@@ -15810,6 +15332,7 @@
       <w:proofErr w:type="spellStart"/>
       <w:proofErr w:type="gramStart"/>
       <w:r>
+        <w:lastRenderedPageBreak/>
         <w:t>cpcom</w:t>
       </w:r>
       <w:proofErr w:type="spellEnd"/>
@@ -15915,8 +15438,8 @@
       <w:pPr>
         <w:pStyle w:val="Heading2"/>
       </w:pPr>
-      <w:bookmarkStart w:id="49" w:name="_Toc320481296"/>
-      <w:bookmarkStart w:id="50" w:name="_Toc438300628"/>
+      <w:bookmarkStart w:id="51" w:name="_Toc320481296"/>
+      <w:bookmarkStart w:id="52" w:name="_Toc438300628"/>
       <w:r>
         <w:t xml:space="preserve">Directory: </w:t>
       </w:r>
@@ -15928,8 +15451,8 @@
       <w:r>
         <w:t>/linux_X86</w:t>
       </w:r>
-      <w:bookmarkEnd w:id="49"/>
-      <w:bookmarkEnd w:id="50"/>
+      <w:bookmarkEnd w:id="51"/>
+      <w:bookmarkEnd w:id="52"/>
     </w:p>
     <w:p>
       <w:pPr>
@@ -15962,8 +15485,8 @@
       <w:pPr>
         <w:pStyle w:val="Heading2"/>
       </w:pPr>
-      <w:bookmarkStart w:id="51" w:name="_Toc320481298"/>
-      <w:bookmarkStart w:id="52" w:name="_Toc438300629"/>
+      <w:bookmarkStart w:id="53" w:name="_Toc320481298"/>
+      <w:bookmarkStart w:id="54" w:name="_Toc438300629"/>
       <w:r>
         <w:t xml:space="preserve">Directory: </w:t>
       </w:r>
@@ -15979,8 +15502,8 @@
       <w:r>
         <w:t>standard_tests</w:t>
       </w:r>
-      <w:bookmarkEnd w:id="51"/>
-      <w:bookmarkEnd w:id="52"/>
+      <w:bookmarkEnd w:id="53"/>
+      <w:bookmarkEnd w:id="54"/>
       <w:proofErr w:type="spellEnd"/>
     </w:p>
     <w:p>
@@ -16048,10 +15571,9 @@
       <w:pPr>
         <w:pStyle w:val="Heading2"/>
       </w:pPr>
-      <w:bookmarkStart w:id="53" w:name="_Toc320481299"/>
-      <w:bookmarkStart w:id="54" w:name="_Toc438300630"/>
-      <w:r>
-        <w:lastRenderedPageBreak/>
+      <w:bookmarkStart w:id="55" w:name="_Toc320481299"/>
+      <w:bookmarkStart w:id="56" w:name="_Toc438300630"/>
+      <w:r>
         <w:t xml:space="preserve">Directory: </w:t>
       </w:r>
       <w:proofErr w:type="spellStart"/>
@@ -16062,8 +15584,8 @@
       <w:r>
         <w:t>/windows_X86</w:t>
       </w:r>
-      <w:bookmarkEnd w:id="53"/>
-      <w:bookmarkEnd w:id="54"/>
+      <w:bookmarkEnd w:id="55"/>
+      <w:bookmarkEnd w:id="56"/>
     </w:p>
     <w:p>
       <w:pPr>
@@ -16092,8 +15614,8 @@
       <w:pPr>
         <w:pStyle w:val="Heading2"/>
       </w:pPr>
-      <w:bookmarkStart w:id="55" w:name="_Toc320481300"/>
-      <w:bookmarkStart w:id="56" w:name="_Toc438300631"/>
+      <w:bookmarkStart w:id="57" w:name="_Toc320481300"/>
+      <w:bookmarkStart w:id="58" w:name="_Toc438300631"/>
       <w:r>
         <w:t xml:space="preserve">Directory: </w:t>
       </w:r>
@@ -16101,8 +15623,8 @@
       <w:r>
         <w:t>ip_pascal</w:t>
       </w:r>
-      <w:bookmarkEnd w:id="55"/>
-      <w:bookmarkEnd w:id="56"/>
+      <w:bookmarkEnd w:id="57"/>
+      <w:bookmarkEnd w:id="58"/>
       <w:proofErr w:type="spellEnd"/>
     </w:p>
     <w:p>
@@ -16193,8 +15715,8 @@
       <w:pPr>
         <w:pStyle w:val="Heading2"/>
       </w:pPr>
-      <w:bookmarkStart w:id="57" w:name="_Toc320481301"/>
-      <w:bookmarkStart w:id="58" w:name="_Toc438300632"/>
+      <w:bookmarkStart w:id="59" w:name="_Toc320481301"/>
+      <w:bookmarkStart w:id="60" w:name="_Toc438300632"/>
       <w:r>
         <w:t xml:space="preserve">Directory: </w:t>
       </w:r>
@@ -16210,8 +15732,8 @@
       <w:r>
         <w:t>standard_tests</w:t>
       </w:r>
-      <w:bookmarkEnd w:id="57"/>
-      <w:bookmarkEnd w:id="58"/>
+      <w:bookmarkEnd w:id="59"/>
+      <w:bookmarkEnd w:id="60"/>
       <w:proofErr w:type="spellEnd"/>
     </w:p>
     <w:p>
@@ -16246,8 +15768,8 @@
       <w:pPr>
         <w:pStyle w:val="Heading2"/>
       </w:pPr>
-      <w:bookmarkStart w:id="59" w:name="_Toc320481302"/>
-      <w:bookmarkStart w:id="60" w:name="_Toc438300633"/>
+      <w:bookmarkStart w:id="61" w:name="_Toc320481302"/>
+      <w:bookmarkStart w:id="62" w:name="_Toc438300633"/>
       <w:r>
         <w:t xml:space="preserve">Directory: </w:t>
       </w:r>
@@ -16259,8 +15781,8 @@
       <w:r>
         <w:t>/windows_X86</w:t>
       </w:r>
-      <w:bookmarkEnd w:id="59"/>
-      <w:bookmarkEnd w:id="60"/>
+      <w:bookmarkEnd w:id="61"/>
+      <w:bookmarkEnd w:id="62"/>
     </w:p>
     <w:p>
       <w:pPr>
@@ -16288,17 +15810,18 @@
       <w:pPr>
         <w:pStyle w:val="Heading2"/>
       </w:pPr>
-      <w:bookmarkStart w:id="61" w:name="_Toc320481303"/>
-      <w:bookmarkStart w:id="62" w:name="_Toc438300634"/>
-      <w:r>
+      <w:bookmarkStart w:id="63" w:name="_Toc320481303"/>
+      <w:bookmarkStart w:id="64" w:name="_Toc438300634"/>
+      <w:r>
+        <w:lastRenderedPageBreak/>
         <w:t xml:space="preserve">Subdirectory: </w:t>
       </w:r>
       <w:proofErr w:type="spellStart"/>
       <w:r>
         <w:t>sample_programs</w:t>
       </w:r>
-      <w:bookmarkEnd w:id="61"/>
-      <w:bookmarkEnd w:id="62"/>
+      <w:bookmarkEnd w:id="63"/>
+      <w:bookmarkEnd w:id="64"/>
       <w:proofErr w:type="spellEnd"/>
     </w:p>
     <w:p>
@@ -16499,11 +16022,11 @@
       <w:pPr>
         <w:pStyle w:val="Heading2"/>
       </w:pPr>
-      <w:bookmarkStart w:id="63" w:name="_Toc438300635"/>
+      <w:bookmarkStart w:id="65" w:name="_Toc438300635"/>
       <w:r>
         <w:t>Directory: source</w:t>
       </w:r>
-      <w:bookmarkEnd w:id="63"/>
+      <w:bookmarkEnd w:id="65"/>
     </w:p>
     <w:p>
       <w:pPr>
@@ -16544,7 +16067,6 @@
       <w:proofErr w:type="spellStart"/>
       <w:proofErr w:type="gramStart"/>
       <w:r>
-        <w:lastRenderedPageBreak/>
         <w:t>pint.pas</w:t>
       </w:r>
       <w:proofErr w:type="spellEnd"/>
@@ -16580,8 +16102,8 @@
       <w:pPr>
         <w:pStyle w:val="Heading2"/>
       </w:pPr>
-      <w:bookmarkStart w:id="64" w:name="_Toc320481304"/>
-      <w:bookmarkStart w:id="65" w:name="_Toc438300636"/>
+      <w:bookmarkStart w:id="66" w:name="_Toc320481304"/>
+      <w:bookmarkStart w:id="67" w:name="_Toc438300636"/>
       <w:r>
         <w:t xml:space="preserve">Directory: </w:t>
       </w:r>
@@ -16589,8 +16111,8 @@
       <w:r>
         <w:t>standard_tests</w:t>
       </w:r>
-      <w:bookmarkEnd w:id="64"/>
-      <w:bookmarkEnd w:id="65"/>
+      <w:bookmarkEnd w:id="66"/>
+      <w:bookmarkEnd w:id="67"/>
       <w:proofErr w:type="spellEnd"/>
     </w:p>
     <w:p>
@@ -16659,17 +16181,17 @@
         <w:t>l implementation obeys the P4 subset of Pascal.</w:t>
       </w:r>
     </w:p>
-    <w:bookmarkEnd w:id="36"/>
+    <w:bookmarkEnd w:id="38"/>
     <w:p>
       <w:pPr>
         <w:ind w:left="2127" w:hanging="2127"/>
       </w:pPr>
     </w:p>
     <w:sectPr>
-      <w:headerReference w:type="even" r:id="rId20"/>
-      <w:headerReference w:type="default" r:id="rId21"/>
-      <w:footerReference w:type="even" r:id="rId22"/>
-      <w:footerReference w:type="default" r:id="rId23"/>
+      <w:headerReference w:type="even" r:id="rId18"/>
+      <w:headerReference w:type="default" r:id="rId19"/>
+      <w:footerReference w:type="even" r:id="rId20"/>
+      <w:footerReference w:type="default" r:id="rId21"/>
       <w:type w:val="oddPage"/>
       <w:pgSz w:w="12240" w:h="15840" w:code="1"/>
       <w:pgMar w:top="1440" w:right="1440" w:bottom="1440" w:left="1440" w:header="709" w:footer="709" w:gutter="142"/>
@@ -16749,7 +16271,7 @@
               <w:noProof/>
               <w:color w:val="FFFFFF" w:themeColor="background1"/>
             </w:rPr>
-            <w:t>2</w:t>
+            <w:t>14</w:t>
           </w:r>
           <w:r>
             <w:rPr>
@@ -16836,7 +16358,7 @@
               <w:noProof/>
               <w:color w:val="FFFFFF" w:themeColor="background1"/>
             </w:rPr>
-            <w:t>1</w:t>
+            <w:t>15</w:t>
           </w:r>
           <w:r>
             <w:rPr>
@@ -16869,7 +16391,7 @@
           <w:noProof/>
         </w:rPr>
         <w:pict>
-          <v:rect id="Rectangle 1" o:spid="_x0000_s1025" style="position:absolute;margin-left:62.25pt;margin-top:424.8pt;width:56.85pt;height:85.2pt;z-index:251658240;visibility:visible;mso-wrap-style:square;mso-width-percent:0;mso-height-percent:0;mso-wrap-distance-left:9pt;mso-wrap-distance-top:0;mso-wrap-distance-right:9pt;mso-wrap-distance-bottom:0;mso-position-horizontal:absolute;mso-position-horizontal-relative:right-margin-area;mso-position-vertical:absolute;mso-position-vertical-relative:margin;mso-width-percent:0;mso-height-percent:0;mso-width-relative:right-margin-area;mso-height-relative:page;v-text-anchor:top" o:gfxdata="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" o:allowincell="f" fillcolor="#00b0f0" stroked="f">
+          <v:rect id="Rectangle 1" o:spid="_x0000_s1025" style="position:absolute;margin-left:62.25pt;margin-top:424.8pt;width:56.85pt;height:85.2pt;z-index:251659264;visibility:visible;mso-wrap-style:square;mso-width-percent:0;mso-height-percent:0;mso-wrap-distance-left:9pt;mso-wrap-distance-top:0;mso-wrap-distance-right:9pt;mso-wrap-distance-bottom:0;mso-position-horizontal:absolute;mso-position-horizontal-relative:right-margin-area;mso-position-vertical:absolute;mso-position-vertical-relative:margin;mso-width-percent:0;mso-height-percent:0;mso-width-relative:right-margin-area;mso-height-relative:page;v-text-anchor:top" o:gfxdata="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" o:allowincell="f" fillcolor="#00b0f0" stroked="f">
             <v:textbox style="layout-flow:vertical;mso-layout-flow-alt:bottom-to-top" inset="0,,0">
               <w:txbxContent>
                 <w:p>
@@ -26122,7 +25644,7 @@
 </file>
 
 <file path=customXml/itemProps2.xml><?xml version="1.0" encoding="utf-8"?>
-<ds:datastoreItem xmlns:ds="http://schemas.openxmlformats.org/officeDocument/2006/customXml" ds:itemID="{2340CEB7-5298-430F-BF84-25DA99BBE90B}">
+<ds:datastoreItem xmlns:ds="http://schemas.openxmlformats.org/officeDocument/2006/customXml" ds:itemID="{771DFF4E-70BE-4744-BF3D-BB48C27C560A}">
   <ds:schemaRefs>
     <ds:schemaRef ds:uri="http://schemas.openxmlformats.org/officeDocument/2006/bibliography"/>
   </ds:schemaRefs>

</xml_diff>